<commit_message>
Describe what you changed
</commit_message>
<xml_diff>
--- a/tech_tasks/Energy Flow Optimization/Energy Flow Optimization.docx
+++ b/tech_tasks/Energy Flow Optimization/Energy Flow Optimization.docx
@@ -1,13 +1,13 @@
 
 <file path=word/document.xml><?xml version="1.0" encoding="utf-8"?>
-<w:document xmlns:wpc="http://schemas.microsoft.com/office/word/2010/wordprocessingCanvas" xmlns:cx="http://schemas.microsoft.com/office/drawing/2014/chartex" xmlns:cx1="http://schemas.microsoft.com/office/drawing/2015/9/8/chartex" xmlns:cx2="http://schemas.microsoft.com/office/drawing/2015/10/21/chartex" xmlns:cx3="http://schemas.microsoft.com/office/drawing/2016/5/9/chartex" xmlns:cx4="http://schemas.microsoft.com/office/drawing/2016/5/10/chartex" xmlns:cx5="http://schemas.microsoft.com/office/drawing/2016/5/11/chartex" xmlns:cx6="http://schemas.microsoft.com/office/drawing/2016/5/12/chartex" xmlns:cx7="http://schemas.microsoft.com/office/drawing/2016/5/13/chartex" xmlns:cx8="http://schemas.microsoft.com/office/drawing/2016/5/14/chartex" xmlns:mc="http://schemas.openxmlformats.org/markup-compatibility/2006" xmlns:aink="http://schemas.microsoft.com/office/drawing/2016/ink" xmlns:am3d="http://schemas.microsoft.com/office/drawing/2017/model3d" xmlns:o="urn:schemas-microsoft-com:office:office" xmlns:oel="http://schemas.microsoft.com/office/2019/extlst" xmlns:r="http://schemas.openxmlformats.org/officeDocument/2006/relationships" xmlns:m="http://schemas.openxmlformats.org/officeDocument/2006/math" xmlns:v="urn:schemas-microsoft-com:vml" xmlns:wp14="http://schemas.microsoft.com/office/word/2010/wordprocessingDrawing" xmlns:wp="http://schemas.openxmlformats.org/drawingml/2006/wordprocessingDrawing" xmlns:w10="urn:schemas-microsoft-com:office:word" xmlns:w="http://schemas.openxmlformats.org/wordprocessingml/2006/main" xmlns:w14="http://schemas.microsoft.com/office/word/2010/wordml" xmlns:w15="http://schemas.microsoft.com/office/word/2012/wordml" xmlns:w16cex="http://schemas.microsoft.com/office/word/2018/wordml/cex" xmlns:w16cid="http://schemas.microsoft.com/office/word/2016/wordml/cid" xmlns:w16="http://schemas.microsoft.com/office/word/2018/wordml" xmlns:w16du="http://schemas.microsoft.com/office/word/2023/wordml/word16du" xmlns:w16sdtdh="http://schemas.microsoft.com/office/word/2020/wordml/sdtdatahash" xmlns:w16sdtfl="http://schemas.microsoft.com/office/word/2024/wordml/sdtformatlock" xmlns:w16se="http://schemas.microsoft.com/office/word/2015/wordml/symex" xmlns:wpg="http://schemas.microsoft.com/office/word/2010/wordprocessingGroup" xmlns:wpi="http://schemas.microsoft.com/office/word/2010/wordprocessingInk" xmlns:wne="http://schemas.microsoft.com/office/word/2006/wordml" xmlns:wps="http://schemas.microsoft.com/office/word/2010/wordprocessingShape" xmlns:a="http://schemas.openxmlformats.org/drawingml/2006/main" xmlns:pic="http://schemas.openxmlformats.org/drawingml/2006/picture" mc:Ignorable="w14 w15 w16se w16cid w16 w16cex w16sdtdh w16sdtfl w16du wp14">
+<w:document xmlns:wpc="http://schemas.microsoft.com/office/word/2010/wordprocessingCanvas" xmlns:cx="http://schemas.microsoft.com/office/drawing/2014/chartex" xmlns:cx1="http://schemas.microsoft.com/office/drawing/2015/9/8/chartex" xmlns:cx2="http://schemas.microsoft.com/office/drawing/2015/10/21/chartex" xmlns:cx3="http://schemas.microsoft.com/office/drawing/2016/5/9/chartex" xmlns:cx4="http://schemas.microsoft.com/office/drawing/2016/5/10/chartex" xmlns:cx5="http://schemas.microsoft.com/office/drawing/2016/5/11/chartex" xmlns:cx6="http://schemas.microsoft.com/office/drawing/2016/5/12/chartex" xmlns:cx7="http://schemas.microsoft.com/office/drawing/2016/5/13/chartex" xmlns:cx8="http://schemas.microsoft.com/office/drawing/2016/5/14/chartex" xmlns:mc="http://schemas.openxmlformats.org/markup-compatibility/2006" xmlns:aink="http://schemas.microsoft.com/office/drawing/2016/ink" xmlns:am3d="http://schemas.microsoft.com/office/drawing/2017/model3d" xmlns:o="urn:schemas-microsoft-com:office:office" xmlns:oel="http://schemas.microsoft.com/office/2019/extlst" xmlns:r="http://schemas.openxmlformats.org/officeDocument/2006/relationships" xmlns:m="http://schemas.openxmlformats.org/officeDocument/2006/math" xmlns:v="urn:schemas-microsoft-com:vml" xmlns:wp14="http://schemas.microsoft.com/office/word/2010/wordprocessingDrawing" xmlns:wp="http://schemas.openxmlformats.org/drawingml/2006/wordprocessingDrawing" xmlns:w10="urn:schemas-microsoft-com:office:word" xmlns:w="http://schemas.openxmlformats.org/wordprocessingml/2006/main" xmlns:w14="http://schemas.microsoft.com/office/word/2010/wordml" xmlns:w15="http://schemas.microsoft.com/office/word/2012/wordml" xmlns:w16cex="http://schemas.microsoft.com/office/word/2018/wordml/cex" xmlns:w16cid="http://schemas.microsoft.com/office/word/2016/wordml/cid" xmlns:w16="http://schemas.microsoft.com/office/word/2018/wordml" xmlns:w16du="http://schemas.microsoft.com/office/word/2023/wordml/word16du" xmlns:w16sdtdh="http://schemas.microsoft.com/office/word/2020/wordml/sdtdatahash" xmlns:w16sdtfl="http://schemas.microsoft.com/office/word/2024/wordml/sdtformatlock" xmlns:w16se="http://schemas.microsoft.com/office/word/2015/wordml/symex" xmlns:wpg="http://schemas.microsoft.com/office/word/2010/wordprocessingGroup" xmlns:wpi="http://schemas.microsoft.com/office/word/2010/wordprocessingInk" xmlns:wne="http://schemas.microsoft.com/office/word/2006/wordml" xmlns:wps="http://schemas.microsoft.com/office/word/2010/wordprocessingShape" mc:Ignorable="w14 w15 w16se w16cid w16 w16cex w16sdtdh w16sdtfl w16du wp14">
   <w:body>
     <w:p>
       <w:pPr>
         <w:spacing w:before="100" w:beforeAutospacing="1" w:after="100" w:afterAutospacing="1" w:line="240" w:lineRule="auto"/>
         <w:outlineLvl w:val="1"/>
         <w:rPr>
-          <w:rFonts w:ascii="Times New Roman" w:hAnsi="Times New Roman" w:eastAsia="Times New Roman" w:cs="Times New Roman"/>
+          <w:rFonts w:ascii="Times New Roman" w:eastAsia="Times New Roman" w:hAnsi="Times New Roman" w:cs="Times New Roman"/>
           <w:b/>
           <w:bCs/>
           <w:color w:val="000000"/>
@@ -19,7 +19,7 @@
       </w:pPr>
       <w:r>
         <w:rPr>
-          <w:rFonts w:ascii="Times New Roman" w:hAnsi="Times New Roman" w:eastAsia="Times New Roman" w:cs="Times New Roman"/>
+          <w:rFonts w:ascii="Times New Roman" w:eastAsia="Times New Roman" w:hAnsi="Times New Roman" w:cs="Times New Roman"/>
           <w:b/>
           <w:bCs/>
           <w:color w:val="000000"/>
@@ -36,33 +36,25 @@
         <w:spacing w:before="100" w:beforeAutospacing="1" w:after="100" w:afterAutospacing="1" w:line="240" w:lineRule="auto"/>
         <w:outlineLvl w:val="1"/>
         <w:rPr>
-          <w:rFonts w:ascii="Times New Roman" w:hAnsi="Times New Roman" w:eastAsia="Times New Roman" w:cs="Times New Roman"/>
-          <w:color w:val="000000"/>
-          <w:kern w:val="0"/>
-          <w14:ligatures w14:val="none"/>
-        </w:rPr>
-      </w:pPr>
-      <w:r>
-        <w:rPr>
-          <w:rFonts w:ascii="Times New Roman" w:hAnsi="Times New Roman" w:eastAsia="Times New Roman" w:cs="Times New Roman"/>
+          <w:rFonts w:ascii="Times New Roman" w:eastAsia="Times New Roman" w:hAnsi="Times New Roman" w:cs="Times New Roman"/>
+          <w:color w:val="000000"/>
+          <w:kern w:val="0"/>
+          <w14:ligatures w14:val="none"/>
+        </w:rPr>
+      </w:pPr>
+      <w:r>
+        <w:rPr>
+          <w:rFonts w:ascii="Times New Roman" w:eastAsia="Times New Roman" w:hAnsi="Times New Roman" w:cs="Times New Roman"/>
           <w:color w:val="000000"/>
           <w:kern w:val="0"/>
           <w14:ligatures w14:val="none"/>
         </w:rPr>
         <w:br/>
-      </w:r>
-      <w:r>
-        <w:rPr>
-          <w:rFonts w:ascii="Times New Roman" w:hAnsi="Times New Roman" w:eastAsia="Times New Roman" w:cs="Times New Roman"/>
-          <w:color w:val="000000"/>
-          <w:kern w:val="0"/>
-          <w14:ligatures w14:val="none"/>
-        </w:rPr>
         <w:t>Design and implement a</w:t>
       </w:r>
       <w:r>
         <w:rPr>
-          <w:rFonts w:ascii="Times New Roman" w:hAnsi="Times New Roman" w:eastAsia="Times New Roman" w:cs="Times New Roman"/>
+          <w:rFonts w:ascii="Times New Roman" w:eastAsia="Times New Roman" w:hAnsi="Times New Roman" w:cs="Times New Roman"/>
           <w:color w:val="000000"/>
           <w:kern w:val="0"/>
           <w14:ligatures w14:val="none"/>
@@ -71,43 +63,30 @@
       </w:r>
       <w:r>
         <w:rPr>
-          <w:rFonts w:ascii="Times New Roman" w:hAnsi="Times New Roman" w:eastAsia="Times New Roman" w:cs="Times New Roman"/>
-          <w:color w:val="000000"/>
-          <w:kern w:val="0"/>
-          <w14:ligatures w14:val="none"/>
-        </w:rPr>
-        <w:t xml:space="preserve">optimization model for an energy system consisting of a photovoltaic (PV) system, an electrical battery, and a connection to the external electrical </w:t>
-      </w:r>
-      <w:proofErr w:type="spellStart"/>
-      <w:proofErr w:type="gramStart"/>
-      <w:r>
-        <w:rPr>
-          <w:rFonts w:ascii="Times New Roman" w:hAnsi="Times New Roman" w:eastAsia="Times New Roman" w:cs="Times New Roman"/>
-          <w:color w:val="000000"/>
-          <w:kern w:val="0"/>
-          <w14:ligatures w14:val="none"/>
-        </w:rPr>
-        <w:t>grid.</w:t>
-      </w:r>
-      <w:r>
-        <w:rPr>
-          <w:rFonts w:ascii="Times New Roman" w:hAnsi="Times New Roman" w:eastAsia="Times New Roman" w:cs="Times New Roman"/>
-          <w:color w:val="000000"/>
-          <w:kern w:val="0"/>
-          <w14:ligatures w14:val="none"/>
-        </w:rPr>
-        <w:t>The</w:t>
-      </w:r>
-      <w:proofErr w:type="spellEnd"/>
-      <w:proofErr w:type="gramEnd"/>
-      <w:r>
-        <w:rPr>
-          <w:rFonts w:ascii="Times New Roman" w:hAnsi="Times New Roman" w:eastAsia="Times New Roman" w:cs="Times New Roman"/>
-          <w:color w:val="000000"/>
-          <w:kern w:val="0"/>
-          <w14:ligatures w14:val="none"/>
-        </w:rPr>
-        <w:t xml:space="preserve"> objective is to meet predicted electrical energy demands while minimizing costs.</w:t>
+          <w:rFonts w:ascii="Times New Roman" w:eastAsia="Times New Roman" w:hAnsi="Times New Roman" w:cs="Times New Roman"/>
+          <w:color w:val="000000"/>
+          <w:kern w:val="0"/>
+          <w14:ligatures w14:val="none"/>
+        </w:rPr>
+        <w:t>optimization model for an energy system consisting of a photovoltaic (PV) system, an electrical battery, and a connection to the external electrical grid.</w:t>
+      </w:r>
+      <w:r>
+        <w:rPr>
+          <w:rFonts w:ascii="Times New Roman" w:eastAsia="Times New Roman" w:hAnsi="Times New Roman" w:cs="Times New Roman"/>
+          <w:color w:val="000000"/>
+          <w:kern w:val="0"/>
+          <w14:ligatures w14:val="none"/>
+        </w:rPr>
+        <w:t xml:space="preserve"> </w:t>
+      </w:r>
+      <w:r>
+        <w:rPr>
+          <w:rFonts w:ascii="Times New Roman" w:eastAsia="Times New Roman" w:hAnsi="Times New Roman" w:cs="Times New Roman"/>
+          <w:color w:val="000000"/>
+          <w:kern w:val="0"/>
+          <w14:ligatures w14:val="none"/>
+        </w:rPr>
+        <w:t>The objective is to meet predicted electrical energy demands while minimizing costs.</w:t>
       </w:r>
     </w:p>
     <w:p>
@@ -115,15 +94,15 @@
         <w:spacing w:before="100" w:beforeAutospacing="1" w:after="100" w:afterAutospacing="1" w:line="240" w:lineRule="auto"/>
         <w:outlineLvl w:val="2"/>
         <w:rPr>
-          <w:rFonts w:ascii="Times New Roman" w:hAnsi="Times New Roman" w:eastAsia="Times New Roman" w:cs="Times New Roman"/>
-          <w:color w:val="000000"/>
-          <w:kern w:val="0"/>
-          <w14:ligatures w14:val="none"/>
-        </w:rPr>
-      </w:pPr>
-      <w:r>
-        <w:rPr>
-          <w:rFonts w:ascii="Times New Roman" w:hAnsi="Times New Roman" w:eastAsia="Times New Roman" w:cs="Times New Roman"/>
+          <w:rFonts w:ascii="Times New Roman" w:eastAsia="Times New Roman" w:hAnsi="Times New Roman" w:cs="Times New Roman"/>
+          <w:color w:val="000000"/>
+          <w:kern w:val="0"/>
+          <w14:ligatures w14:val="none"/>
+        </w:rPr>
+      </w:pPr>
+      <w:r>
+        <w:rPr>
+          <w:rFonts w:ascii="Times New Roman" w:eastAsia="Times New Roman" w:hAnsi="Times New Roman" w:cs="Times New Roman"/>
           <w:color w:val="000000"/>
           <w:kern w:val="0"/>
           <w14:ligatures w14:val="none"/>
@@ -136,7 +115,7 @@
         <w:spacing w:before="100" w:beforeAutospacing="1" w:after="100" w:afterAutospacing="1" w:line="240" w:lineRule="auto"/>
         <w:outlineLvl w:val="2"/>
         <w:rPr>
-          <w:rFonts w:ascii="Times New Roman" w:hAnsi="Times New Roman" w:eastAsia="Times New Roman" w:cs="Times New Roman"/>
+          <w:rFonts w:ascii="Times New Roman" w:eastAsia="Times New Roman" w:hAnsi="Times New Roman" w:cs="Times New Roman"/>
           <w:color w:val="000000"/>
           <w:kern w:val="0"/>
           <w14:ligatures w14:val="none"/>
@@ -162,7 +141,7 @@
                     <pic:cNvPicPr/>
                   </pic:nvPicPr>
                   <pic:blipFill>
-                    <a:blip r:embed="rId5"/>
+                    <a:blip r:embed="rId8"/>
                     <a:stretch>
                       <a:fillRect/>
                     </a:stretch>
@@ -188,7 +167,7 @@
         <w:spacing w:before="100" w:beforeAutospacing="1" w:after="100" w:afterAutospacing="1" w:line="240" w:lineRule="auto"/>
         <w:outlineLvl w:val="2"/>
         <w:rPr>
-          <w:rFonts w:ascii="Times New Roman" w:hAnsi="Times New Roman" w:eastAsia="Times New Roman" w:cs="Times New Roman"/>
+          <w:rFonts w:ascii="Times New Roman" w:eastAsia="Times New Roman" w:hAnsi="Times New Roman" w:cs="Times New Roman"/>
           <w:b/>
           <w:bCs/>
           <w:color w:val="000000"/>
@@ -200,7 +179,7 @@
       </w:pPr>
       <w:r>
         <w:rPr>
-          <w:rFonts w:ascii="Times New Roman" w:hAnsi="Times New Roman" w:eastAsia="Times New Roman" w:cs="Times New Roman"/>
+          <w:rFonts w:ascii="Times New Roman" w:eastAsia="Times New Roman" w:hAnsi="Times New Roman" w:cs="Times New Roman"/>
           <w:b/>
           <w:bCs/>
           <w:color w:val="000000"/>
@@ -220,15 +199,15 @@
         </w:numPr>
         <w:spacing w:before="100" w:beforeAutospacing="1" w:after="100" w:afterAutospacing="1" w:line="240" w:lineRule="auto"/>
         <w:rPr>
-          <w:rFonts w:ascii="Times New Roman" w:hAnsi="Times New Roman" w:eastAsia="Times New Roman" w:cs="Times New Roman"/>
-          <w:color w:val="000000"/>
-          <w:kern w:val="0"/>
-          <w14:ligatures w14:val="none"/>
-        </w:rPr>
-      </w:pPr>
-      <w:r>
-        <w:rPr>
-          <w:rFonts w:ascii="Times New Roman" w:hAnsi="Times New Roman" w:eastAsia="Times New Roman" w:cs="Times New Roman"/>
+          <w:rFonts w:ascii="Times New Roman" w:eastAsia="Times New Roman" w:hAnsi="Times New Roman" w:cs="Times New Roman"/>
+          <w:color w:val="000000"/>
+          <w:kern w:val="0"/>
+          <w14:ligatures w14:val="none"/>
+        </w:rPr>
+      </w:pPr>
+      <w:r>
+        <w:rPr>
+          <w:rFonts w:ascii="Times New Roman" w:eastAsia="Times New Roman" w:hAnsi="Times New Roman" w:cs="Times New Roman"/>
           <w:b/>
           <w:bCs/>
           <w:color w:val="000000"/>
@@ -239,7 +218,7 @@
       </w:r>
       <w:r>
         <w:rPr>
-          <w:rFonts w:ascii="Times New Roman" w:hAnsi="Times New Roman" w:eastAsia="Times New Roman" w:cs="Times New Roman"/>
+          <w:rFonts w:ascii="Times New Roman" w:eastAsia="Times New Roman" w:hAnsi="Times New Roman" w:cs="Times New Roman"/>
           <w:color w:val="000000"/>
           <w:kern w:val="0"/>
           <w14:ligatures w14:val="none"/>
@@ -255,15 +234,15 @@
         </w:numPr>
         <w:spacing w:before="100" w:beforeAutospacing="1" w:after="100" w:afterAutospacing="1" w:line="240" w:lineRule="auto"/>
         <w:rPr>
-          <w:rFonts w:ascii="Times New Roman" w:hAnsi="Times New Roman" w:eastAsia="Times New Roman" w:cs="Times New Roman"/>
-          <w:color w:val="000000"/>
-          <w:kern w:val="0"/>
-          <w14:ligatures w14:val="none"/>
-        </w:rPr>
-      </w:pPr>
-      <w:r>
-        <w:rPr>
-          <w:rFonts w:ascii="Times New Roman" w:hAnsi="Times New Roman" w:eastAsia="Times New Roman" w:cs="Times New Roman"/>
+          <w:rFonts w:ascii="Times New Roman" w:eastAsia="Times New Roman" w:hAnsi="Times New Roman" w:cs="Times New Roman"/>
+          <w:color w:val="000000"/>
+          <w:kern w:val="0"/>
+          <w14:ligatures w14:val="none"/>
+        </w:rPr>
+      </w:pPr>
+      <w:r>
+        <w:rPr>
+          <w:rFonts w:ascii="Times New Roman" w:eastAsia="Times New Roman" w:hAnsi="Times New Roman" w:cs="Times New Roman"/>
           <w:b/>
           <w:bCs/>
           <w:color w:val="000000"/>
@@ -274,7 +253,7 @@
       </w:r>
       <w:r>
         <w:rPr>
-          <w:rFonts w:ascii="Times New Roman" w:hAnsi="Times New Roman" w:eastAsia="Times New Roman" w:cs="Times New Roman"/>
+          <w:rFonts w:ascii="Times New Roman" w:eastAsia="Times New Roman" w:hAnsi="Times New Roman" w:cs="Times New Roman"/>
           <w:color w:val="000000"/>
           <w:kern w:val="0"/>
           <w14:ligatures w14:val="none"/>
@@ -290,15 +269,15 @@
         </w:numPr>
         <w:spacing w:before="100" w:beforeAutospacing="1" w:after="100" w:afterAutospacing="1" w:line="240" w:lineRule="auto"/>
         <w:rPr>
-          <w:rFonts w:ascii="Times New Roman" w:hAnsi="Times New Roman" w:eastAsia="Times New Roman" w:cs="Times New Roman"/>
-          <w:color w:val="000000"/>
-          <w:kern w:val="0"/>
-          <w14:ligatures w14:val="none"/>
-        </w:rPr>
-      </w:pPr>
-      <w:r>
-        <w:rPr>
-          <w:rFonts w:ascii="Times New Roman" w:hAnsi="Times New Roman" w:eastAsia="Times New Roman" w:cs="Times New Roman"/>
+          <w:rFonts w:ascii="Times New Roman" w:eastAsia="Times New Roman" w:hAnsi="Times New Roman" w:cs="Times New Roman"/>
+          <w:color w:val="000000"/>
+          <w:kern w:val="0"/>
+          <w14:ligatures w14:val="none"/>
+        </w:rPr>
+      </w:pPr>
+      <w:r>
+        <w:rPr>
+          <w:rFonts w:ascii="Times New Roman" w:eastAsia="Times New Roman" w:hAnsi="Times New Roman" w:cs="Times New Roman"/>
           <w:color w:val="000000"/>
           <w:kern w:val="0"/>
           <w14:ligatures w14:val="none"/>
@@ -314,15 +293,15 @@
         </w:numPr>
         <w:spacing w:before="100" w:beforeAutospacing="1" w:after="100" w:afterAutospacing="1" w:line="240" w:lineRule="auto"/>
         <w:rPr>
-          <w:rFonts w:ascii="Times New Roman" w:hAnsi="Times New Roman" w:eastAsia="Times New Roman" w:cs="Times New Roman"/>
-          <w:color w:val="000000"/>
-          <w:kern w:val="0"/>
-          <w14:ligatures w14:val="none"/>
-        </w:rPr>
-      </w:pPr>
-      <w:r>
-        <w:rPr>
-          <w:rFonts w:ascii="Times New Roman" w:hAnsi="Times New Roman" w:eastAsia="Times New Roman" w:cs="Times New Roman"/>
+          <w:rFonts w:ascii="Times New Roman" w:eastAsia="Times New Roman" w:hAnsi="Times New Roman" w:cs="Times New Roman"/>
+          <w:color w:val="000000"/>
+          <w:kern w:val="0"/>
+          <w14:ligatures w14:val="none"/>
+        </w:rPr>
+      </w:pPr>
+      <w:r>
+        <w:rPr>
+          <w:rFonts w:ascii="Times New Roman" w:eastAsia="Times New Roman" w:hAnsi="Times New Roman" w:cs="Times New Roman"/>
           <w:color w:val="000000"/>
           <w:kern w:val="0"/>
           <w14:ligatures w14:val="none"/>
@@ -338,15 +317,15 @@
         </w:numPr>
         <w:spacing w:before="100" w:beforeAutospacing="1" w:after="100" w:afterAutospacing="1" w:line="240" w:lineRule="auto"/>
         <w:rPr>
-          <w:rFonts w:ascii="Times New Roman" w:hAnsi="Times New Roman" w:eastAsia="Times New Roman" w:cs="Times New Roman"/>
-          <w:color w:val="000000"/>
-          <w:kern w:val="0"/>
-          <w14:ligatures w14:val="none"/>
-        </w:rPr>
-      </w:pPr>
-      <w:r>
-        <w:rPr>
-          <w:rFonts w:ascii="Times New Roman" w:hAnsi="Times New Roman" w:eastAsia="Times New Roman" w:cs="Times New Roman"/>
+          <w:rFonts w:ascii="Times New Roman" w:eastAsia="Times New Roman" w:hAnsi="Times New Roman" w:cs="Times New Roman"/>
+          <w:color w:val="000000"/>
+          <w:kern w:val="0"/>
+          <w14:ligatures w14:val="none"/>
+        </w:rPr>
+      </w:pPr>
+      <w:r>
+        <w:rPr>
+          <w:rFonts w:ascii="Times New Roman" w:eastAsia="Times New Roman" w:hAnsi="Times New Roman" w:cs="Times New Roman"/>
           <w:color w:val="000000"/>
           <w:kern w:val="0"/>
           <w14:ligatures w14:val="none"/>
@@ -362,15 +341,15 @@
         </w:numPr>
         <w:spacing w:before="100" w:beforeAutospacing="1" w:after="100" w:afterAutospacing="1" w:line="240" w:lineRule="auto"/>
         <w:rPr>
-          <w:rFonts w:ascii="Times New Roman" w:hAnsi="Times New Roman" w:eastAsia="Times New Roman" w:cs="Times New Roman"/>
-          <w:color w:val="000000"/>
-          <w:kern w:val="0"/>
-          <w14:ligatures w14:val="none"/>
-        </w:rPr>
-      </w:pPr>
-      <w:r>
-        <w:rPr>
-          <w:rFonts w:ascii="Times New Roman" w:hAnsi="Times New Roman" w:eastAsia="Times New Roman" w:cs="Times New Roman"/>
+          <w:rFonts w:ascii="Times New Roman" w:eastAsia="Times New Roman" w:hAnsi="Times New Roman" w:cs="Times New Roman"/>
+          <w:color w:val="000000"/>
+          <w:kern w:val="0"/>
+          <w14:ligatures w14:val="none"/>
+        </w:rPr>
+      </w:pPr>
+      <w:r>
+        <w:rPr>
+          <w:rFonts w:ascii="Times New Roman" w:eastAsia="Times New Roman" w:hAnsi="Times New Roman" w:cs="Times New Roman"/>
           <w:color w:val="000000"/>
           <w:kern w:val="0"/>
           <w14:ligatures w14:val="none"/>
@@ -386,15 +365,15 @@
         </w:numPr>
         <w:spacing w:before="100" w:beforeAutospacing="1" w:after="100" w:afterAutospacing="1" w:line="240" w:lineRule="auto"/>
         <w:rPr>
-          <w:rFonts w:ascii="Times New Roman" w:hAnsi="Times New Roman" w:eastAsia="Times New Roman" w:cs="Times New Roman"/>
-          <w:color w:val="000000"/>
-          <w:kern w:val="0"/>
-          <w14:ligatures w14:val="none"/>
-        </w:rPr>
-      </w:pPr>
-      <w:r>
-        <w:rPr>
-          <w:rFonts w:ascii="Times New Roman" w:hAnsi="Times New Roman" w:eastAsia="Times New Roman" w:cs="Times New Roman"/>
+          <w:rFonts w:ascii="Times New Roman" w:eastAsia="Times New Roman" w:hAnsi="Times New Roman" w:cs="Times New Roman"/>
+          <w:color w:val="000000"/>
+          <w:kern w:val="0"/>
+          <w14:ligatures w14:val="none"/>
+        </w:rPr>
+      </w:pPr>
+      <w:r>
+        <w:rPr>
+          <w:rFonts w:ascii="Times New Roman" w:eastAsia="Times New Roman" w:hAnsi="Times New Roman" w:cs="Times New Roman"/>
           <w:color w:val="000000"/>
           <w:kern w:val="0"/>
           <w14:ligatures w14:val="none"/>
@@ -410,15 +389,15 @@
         </w:numPr>
         <w:spacing w:before="100" w:beforeAutospacing="1" w:after="100" w:afterAutospacing="1" w:line="240" w:lineRule="auto"/>
         <w:rPr>
-          <w:rFonts w:ascii="Times New Roman" w:hAnsi="Times New Roman" w:eastAsia="Times New Roman" w:cs="Times New Roman"/>
-          <w:color w:val="000000"/>
-          <w:kern w:val="0"/>
-          <w14:ligatures w14:val="none"/>
-        </w:rPr>
-      </w:pPr>
-      <w:r>
-        <w:rPr>
-          <w:rFonts w:ascii="Times New Roman" w:hAnsi="Times New Roman" w:eastAsia="Times New Roman" w:cs="Times New Roman"/>
+          <w:rFonts w:ascii="Times New Roman" w:eastAsia="Times New Roman" w:hAnsi="Times New Roman" w:cs="Times New Roman"/>
+          <w:color w:val="000000"/>
+          <w:kern w:val="0"/>
+          <w14:ligatures w14:val="none"/>
+        </w:rPr>
+      </w:pPr>
+      <w:r>
+        <w:rPr>
+          <w:rFonts w:ascii="Times New Roman" w:eastAsia="Times New Roman" w:hAnsi="Times New Roman" w:cs="Times New Roman"/>
           <w:b/>
           <w:bCs/>
           <w:color w:val="000000"/>
@@ -429,7 +408,7 @@
       </w:r>
       <w:r>
         <w:rPr>
-          <w:rFonts w:ascii="Times New Roman" w:hAnsi="Times New Roman" w:eastAsia="Times New Roman" w:cs="Times New Roman"/>
+          <w:rFonts w:ascii="Times New Roman" w:eastAsia="Times New Roman" w:hAnsi="Times New Roman" w:cs="Times New Roman"/>
           <w:color w:val="000000"/>
           <w:kern w:val="0"/>
           <w14:ligatures w14:val="none"/>
@@ -445,15 +424,15 @@
         </w:numPr>
         <w:spacing w:before="100" w:beforeAutospacing="1" w:after="100" w:afterAutospacing="1" w:line="240" w:lineRule="auto"/>
         <w:rPr>
-          <w:rFonts w:ascii="Times New Roman" w:hAnsi="Times New Roman" w:eastAsia="Times New Roman" w:cs="Times New Roman"/>
-          <w:color w:val="000000"/>
-          <w:kern w:val="0"/>
-          <w14:ligatures w14:val="none"/>
-        </w:rPr>
-      </w:pPr>
-      <w:r>
-        <w:rPr>
-          <w:rFonts w:ascii="Times New Roman" w:hAnsi="Times New Roman" w:eastAsia="Times New Roman" w:cs="Times New Roman"/>
+          <w:rFonts w:ascii="Times New Roman" w:eastAsia="Times New Roman" w:hAnsi="Times New Roman" w:cs="Times New Roman"/>
+          <w:color w:val="000000"/>
+          <w:kern w:val="0"/>
+          <w14:ligatures w14:val="none"/>
+        </w:rPr>
+      </w:pPr>
+      <w:r>
+        <w:rPr>
+          <w:rFonts w:ascii="Times New Roman" w:eastAsia="Times New Roman" w:hAnsi="Times New Roman" w:cs="Times New Roman"/>
           <w:color w:val="000000"/>
           <w:kern w:val="0"/>
           <w14:ligatures w14:val="none"/>
@@ -469,15 +448,15 @@
         </w:numPr>
         <w:spacing w:before="100" w:beforeAutospacing="1" w:after="100" w:afterAutospacing="1" w:line="240" w:lineRule="auto"/>
         <w:rPr>
-          <w:rFonts w:ascii="Times New Roman" w:hAnsi="Times New Roman" w:eastAsia="Times New Roman" w:cs="Times New Roman"/>
-          <w:color w:val="000000"/>
-          <w:kern w:val="0"/>
-          <w14:ligatures w14:val="none"/>
-        </w:rPr>
-      </w:pPr>
-      <w:r>
-        <w:rPr>
-          <w:rFonts w:ascii="Times New Roman" w:hAnsi="Times New Roman" w:eastAsia="Times New Roman" w:cs="Times New Roman"/>
+          <w:rFonts w:ascii="Times New Roman" w:eastAsia="Times New Roman" w:hAnsi="Times New Roman" w:cs="Times New Roman"/>
+          <w:color w:val="000000"/>
+          <w:kern w:val="0"/>
+          <w14:ligatures w14:val="none"/>
+        </w:rPr>
+      </w:pPr>
+      <w:r>
+        <w:rPr>
+          <w:rFonts w:ascii="Times New Roman" w:eastAsia="Times New Roman" w:hAnsi="Times New Roman" w:cs="Times New Roman"/>
           <w:color w:val="000000"/>
           <w:kern w:val="0"/>
           <w14:ligatures w14:val="none"/>
@@ -493,15 +472,15 @@
         </w:numPr>
         <w:spacing w:before="100" w:beforeAutospacing="1" w:after="100" w:afterAutospacing="1" w:line="240" w:lineRule="auto"/>
         <w:rPr>
-          <w:rFonts w:ascii="Times New Roman" w:hAnsi="Times New Roman" w:eastAsia="Times New Roman" w:cs="Times New Roman"/>
-          <w:color w:val="000000"/>
-          <w:kern w:val="0"/>
-          <w14:ligatures w14:val="none"/>
-        </w:rPr>
-      </w:pPr>
-      <w:r>
-        <w:rPr>
-          <w:rFonts w:ascii="Times New Roman" w:hAnsi="Times New Roman" w:eastAsia="Times New Roman" w:cs="Times New Roman"/>
+          <w:rFonts w:ascii="Times New Roman" w:eastAsia="Times New Roman" w:hAnsi="Times New Roman" w:cs="Times New Roman"/>
+          <w:color w:val="000000"/>
+          <w:kern w:val="0"/>
+          <w14:ligatures w14:val="none"/>
+        </w:rPr>
+      </w:pPr>
+      <w:r>
+        <w:rPr>
+          <w:rFonts w:ascii="Times New Roman" w:eastAsia="Times New Roman" w:hAnsi="Times New Roman" w:cs="Times New Roman"/>
           <w:b/>
           <w:bCs/>
           <w:color w:val="000000"/>
@@ -512,7 +491,7 @@
       </w:r>
       <w:r>
         <w:rPr>
-          <w:rFonts w:ascii="Times New Roman" w:hAnsi="Times New Roman" w:eastAsia="Times New Roman" w:cs="Times New Roman"/>
+          <w:rFonts w:ascii="Times New Roman" w:eastAsia="Times New Roman" w:hAnsi="Times New Roman" w:cs="Times New Roman"/>
           <w:color w:val="000000"/>
           <w:kern w:val="0"/>
           <w14:ligatures w14:val="none"/>
@@ -522,16 +501,16 @@
     </w:p>
     <w:p>
       <w:pPr>
-        <w:spacing w:before="100" w:beforeAutospacing="on" w:after="100" w:afterAutospacing="on" w:line="240" w:lineRule="auto"/>
-        <w:rPr>
-          <w:rFonts w:ascii="Times New Roman" w:hAnsi="Times New Roman" w:eastAsia="Times New Roman" w:cs="Times New Roman"/>
-          <w:kern w:val="0"/>
-          <w14:ligatures w14:val="none"/>
-        </w:rPr>
-      </w:pPr>
-      <w:r>
-        <w:rPr>
-          <w:rFonts w:ascii="Times New Roman" w:hAnsi="Times New Roman" w:eastAsia="Times New Roman" w:cs="Times New Roman"/>
+        <w:spacing w:before="100" w:beforeAutospacing="1" w:after="100" w:afterAutospacing="1" w:line="240" w:lineRule="auto"/>
+        <w:rPr>
+          <w:rFonts w:ascii="Times New Roman" w:eastAsia="Times New Roman" w:hAnsi="Times New Roman" w:cs="Times New Roman"/>
+          <w:kern w:val="0"/>
+          <w14:ligatures w14:val="none"/>
+        </w:rPr>
+      </w:pPr>
+      <w:r>
+        <w:rPr>
+          <w:rFonts w:ascii="Times New Roman" w:eastAsia="Times New Roman" w:hAnsi="Times New Roman" w:cs="Times New Roman"/>
           <w:color w:val="000000"/>
           <w:kern w:val="0"/>
           <w14:ligatures w14:val="none"/>
@@ -540,7 +519,7 @@
       </w:r>
       <w:r>
         <w:rPr>
-          <w:rFonts w:ascii="Times New Roman" w:hAnsi="Times New Roman" w:eastAsia="Times New Roman" w:cs="Times New Roman"/>
+          <w:rFonts w:ascii="Times New Roman" w:eastAsia="Times New Roman" w:hAnsi="Times New Roman" w:cs="Times New Roman"/>
           <w:color w:val="000000"/>
           <w:kern w:val="0"/>
           <w14:ligatures w14:val="none"/>
@@ -549,7 +528,7 @@
       </w:r>
       <w:r>
         <w:rPr>
-          <w:rFonts w:ascii="Times New Roman" w:hAnsi="Times New Roman" w:eastAsia="Times New Roman" w:cs="Times New Roman"/>
+          <w:rFonts w:ascii="Times New Roman" w:eastAsia="Times New Roman" w:hAnsi="Times New Roman" w:cs="Times New Roman"/>
           <w:color w:val="000000"/>
           <w:kern w:val="0"/>
           <w14:ligatures w14:val="none"/>
@@ -558,7 +537,7 @@
       </w:r>
       <w:r>
         <w:rPr>
-          <w:rFonts w:ascii="Times New Roman" w:hAnsi="Times New Roman" w:eastAsia="Times New Roman" w:cs="Times New Roman"/>
+          <w:rFonts w:ascii="Times New Roman" w:eastAsia="Times New Roman" w:hAnsi="Times New Roman" w:cs="Times New Roman"/>
           <w:color w:val="000000"/>
           <w:kern w:val="0"/>
           <w14:ligatures w14:val="none"/>
@@ -568,7 +547,7 @@
       <w:proofErr w:type="spellStart"/>
       <w:r>
         <w:rPr>
-          <w:rFonts w:ascii="Times New Roman" w:hAnsi="Times New Roman" w:eastAsia="Times New Roman" w:cs="Times New Roman"/>
+          <w:rFonts w:ascii="Times New Roman" w:eastAsia="Times New Roman" w:hAnsi="Times New Roman" w:cs="Times New Roman"/>
           <w:color w:val="000000"/>
           <w:kern w:val="0"/>
           <w14:ligatures w14:val="none"/>
@@ -578,7 +557,7 @@
       <w:proofErr w:type="spellEnd"/>
       <w:r>
         <w:rPr>
-          <w:rFonts w:ascii="Times New Roman" w:hAnsi="Times New Roman" w:eastAsia="Times New Roman" w:cs="Times New Roman"/>
+          <w:rFonts w:ascii="Times New Roman" w:eastAsia="Times New Roman" w:hAnsi="Times New Roman" w:cs="Times New Roman"/>
           <w:color w:val="000000"/>
           <w:kern w:val="0"/>
           <w14:ligatures w14:val="none"/>
@@ -587,7 +566,7 @@
       </w:r>
       <w:r>
         <w:rPr>
-          <w:rFonts w:ascii="Times New Roman" w:hAnsi="Times New Roman" w:eastAsia="Times New Roman" w:cs="Times New Roman"/>
+          <w:rFonts w:ascii="Times New Roman" w:eastAsia="Times New Roman" w:hAnsi="Times New Roman" w:cs="Times New Roman"/>
           <w:noProof/>
           <w:kern w:val="0"/>
           <w14:ligatures w14:val="none"/>
@@ -595,23 +574,23 @@
         <w:t xml:space="preserve"> </w:t>
       </w:r>
     </w:p>
-    <w:p w14:noSpellErr="1">
+    <w:p>
       <w:pPr>
         <w:pStyle w:val="ListParagraph"/>
         <w:numPr>
           <w:ilvl w:val="0"/>
           <w:numId w:val="5"/>
         </w:numPr>
-        <w:spacing w:beforeAutospacing="on" w:afterAutospacing="on" w:line="240" w:lineRule="auto"/>
-        <w:rPr>
-          <w:rFonts w:ascii="Times New Roman" w:hAnsi="Times New Roman" w:eastAsia="Times New Roman" w:cs="Times New Roman"/>
-          <w:color w:val="000000" w:themeColor="text1" w:themeTint="FF" w:themeShade="FF"/>
-        </w:rPr>
-      </w:pPr>
-      <w:r>
-        <w:rPr>
-          <w:rFonts w:ascii="Times New Roman" w:hAnsi="Times New Roman" w:eastAsia="Times New Roman" w:cs="Times New Roman"/>
-          <w:color w:val="000000" w:themeColor="text1" w:themeTint="FF" w:themeShade="FF"/>
+        <w:spacing w:beforeAutospacing="1" w:afterAutospacing="1" w:line="240" w:lineRule="auto"/>
+        <w:rPr>
+          <w:rFonts w:ascii="Times New Roman" w:eastAsia="Times New Roman" w:hAnsi="Times New Roman" w:cs="Times New Roman"/>
+          <w:color w:val="000000" w:themeColor="text1"/>
+        </w:rPr>
+      </w:pPr>
+      <w:r>
+        <w:rPr>
+          <w:rFonts w:ascii="Times New Roman" w:eastAsia="Times New Roman" w:hAnsi="Times New Roman" w:cs="Times New Roman"/>
+          <w:color w:val="000000" w:themeColor="text1"/>
         </w:rPr>
         <w:t>Implement a linear optimization model that minimizes:</w:t>
       </w:r>
@@ -620,27 +599,28 @@
       <w:pPr>
         <w:spacing w:beforeAutospacing="1" w:after="100" w:afterAutospacing="1" w:line="240" w:lineRule="auto"/>
         <w:rPr>
-          <w:rFonts w:ascii="Times New Roman" w:hAnsi="Times New Roman" w:eastAsia="Times New Roman" w:cs="Times New Roman"/>
-          <w:color w:val="000000"/>
-          <w:kern w:val="0"/>
-          <w14:ligatures w14:val="none"/>
-        </w:rPr>
-      </w:pPr>
-      <w:r>
-        <w:rPr>
-          <w:rFonts w:ascii="Courier New" w:hAnsi="Courier New" w:eastAsia="Times New Roman" w:cs="Courier New"/>
+          <w:rFonts w:ascii="Times New Roman" w:eastAsia="Times New Roman" w:hAnsi="Times New Roman" w:cs="Times New Roman"/>
+          <w:color w:val="000000"/>
+          <w:kern w:val="0"/>
+          <w14:ligatures w14:val="none"/>
+        </w:rPr>
+      </w:pPr>
+      <w:r>
+        <w:rPr>
+          <w:rFonts w:ascii="Courier New" w:eastAsia="Times New Roman" w:hAnsi="Courier New" w:cs="Courier New"/>
           <w:color w:val="000000"/>
           <w:kern w:val="0"/>
           <w:sz w:val="20"/>
           <w:szCs w:val="20"/>
           <w14:ligatures w14:val="none"/>
         </w:rPr>
+        <w:lastRenderedPageBreak/>
         <w:t>Total Cost = ∑ (</w:t>
       </w:r>
       <w:proofErr w:type="spellStart"/>
       <w:r>
         <w:rPr>
-          <w:rFonts w:ascii="Courier New" w:hAnsi="Courier New" w:eastAsia="Times New Roman" w:cs="Courier New"/>
+          <w:rFonts w:ascii="Courier New" w:eastAsia="Times New Roman" w:hAnsi="Courier New" w:cs="Courier New"/>
           <w:color w:val="000000"/>
           <w:kern w:val="0"/>
           <w:sz w:val="20"/>
@@ -652,7 +632,7 @@
       <w:proofErr w:type="spellEnd"/>
       <w:r>
         <w:rPr>
-          <w:rFonts w:ascii="Courier New" w:hAnsi="Courier New" w:eastAsia="Times New Roman" w:cs="Courier New"/>
+          <w:rFonts w:ascii="Courier New" w:eastAsia="Times New Roman" w:hAnsi="Courier New" w:cs="Courier New"/>
           <w:color w:val="000000"/>
           <w:kern w:val="0"/>
           <w:sz w:val="20"/>
@@ -664,7 +644,7 @@
       <w:proofErr w:type="spellStart"/>
       <w:r>
         <w:rPr>
-          <w:rFonts w:ascii="Courier New" w:hAnsi="Courier New" w:eastAsia="Times New Roman" w:cs="Courier New"/>
+          <w:rFonts w:ascii="Courier New" w:eastAsia="Times New Roman" w:hAnsi="Courier New" w:cs="Courier New"/>
           <w:color w:val="000000"/>
           <w:kern w:val="0"/>
           <w:sz w:val="20"/>
@@ -676,7 +656,7 @@
       <w:proofErr w:type="spellEnd"/>
       <w:r>
         <w:rPr>
-          <w:rFonts w:ascii="Courier New" w:hAnsi="Courier New" w:eastAsia="Times New Roman" w:cs="Courier New"/>
+          <w:rFonts w:ascii="Courier New" w:eastAsia="Times New Roman" w:hAnsi="Courier New" w:cs="Courier New"/>
           <w:color w:val="000000"/>
           <w:kern w:val="0"/>
           <w:sz w:val="20"/>
@@ -688,7 +668,7 @@
       <w:proofErr w:type="spellStart"/>
       <w:r>
         <w:rPr>
-          <w:rFonts w:ascii="Courier New" w:hAnsi="Courier New" w:eastAsia="Times New Roman" w:cs="Courier New"/>
+          <w:rFonts w:ascii="Courier New" w:eastAsia="Times New Roman" w:hAnsi="Courier New" w:cs="Courier New"/>
           <w:color w:val="000000"/>
           <w:kern w:val="0"/>
           <w:sz w:val="20"/>
@@ -700,7 +680,7 @@
       <w:proofErr w:type="spellEnd"/>
       <w:r>
         <w:rPr>
-          <w:rFonts w:ascii="Courier New" w:hAnsi="Courier New" w:eastAsia="Times New Roman" w:cs="Courier New"/>
+          <w:rFonts w:ascii="Courier New" w:eastAsia="Times New Roman" w:hAnsi="Courier New" w:cs="Courier New"/>
           <w:color w:val="000000"/>
           <w:kern w:val="0"/>
           <w:sz w:val="20"/>
@@ -715,7 +695,7 @@
         <w:spacing w:before="100" w:beforeAutospacing="1" w:after="100" w:afterAutospacing="1" w:line="240" w:lineRule="auto"/>
         <w:outlineLvl w:val="2"/>
         <w:rPr>
-          <w:rFonts w:ascii="Times New Roman" w:hAnsi="Times New Roman" w:eastAsia="Times New Roman" w:cs="Times New Roman"/>
+          <w:rFonts w:ascii="Times New Roman" w:eastAsia="Times New Roman" w:hAnsi="Times New Roman" w:cs="Times New Roman"/>
           <w:b/>
           <w:bCs/>
           <w:color w:val="000000"/>
@@ -727,7 +707,7 @@
       </w:pPr>
       <w:r>
         <w:rPr>
-          <w:rFonts w:ascii="Times New Roman" w:hAnsi="Times New Roman" w:eastAsia="Times New Roman" w:cs="Times New Roman"/>
+          <w:rFonts w:ascii="Times New Roman" w:eastAsia="Times New Roman" w:hAnsi="Times New Roman" w:cs="Times New Roman"/>
           <w:b/>
           <w:bCs/>
           <w:color w:val="000000"/>
@@ -743,15 +723,15 @@
       <w:pPr>
         <w:spacing w:before="100" w:beforeAutospacing="1" w:after="100" w:afterAutospacing="1" w:line="240" w:lineRule="auto"/>
         <w:rPr>
-          <w:rFonts w:ascii="Times New Roman" w:hAnsi="Times New Roman" w:eastAsia="Times New Roman" w:cs="Times New Roman"/>
-          <w:color w:val="000000"/>
-          <w:kern w:val="0"/>
-          <w14:ligatures w14:val="none"/>
-        </w:rPr>
-      </w:pPr>
-      <w:r>
-        <w:rPr>
-          <w:rFonts w:ascii="Times New Roman" w:hAnsi="Times New Roman" w:eastAsia="Times New Roman" w:cs="Times New Roman"/>
+          <w:rFonts w:ascii="Times New Roman" w:eastAsia="Times New Roman" w:hAnsi="Times New Roman" w:cs="Times New Roman"/>
+          <w:color w:val="000000"/>
+          <w:kern w:val="0"/>
+          <w14:ligatures w14:val="none"/>
+        </w:rPr>
+      </w:pPr>
+      <w:r>
+        <w:rPr>
+          <w:rFonts w:ascii="Times New Roman" w:eastAsia="Times New Roman" w:hAnsi="Times New Roman" w:cs="Times New Roman"/>
           <w:b/>
           <w:bCs/>
           <w:color w:val="000000"/>
@@ -762,7 +742,7 @@
       </w:r>
       <w:r>
         <w:rPr>
-          <w:rFonts w:ascii="Times New Roman" w:hAnsi="Times New Roman" w:eastAsia="Times New Roman" w:cs="Times New Roman"/>
+          <w:rFonts w:ascii="Times New Roman" w:eastAsia="Times New Roman" w:hAnsi="Times New Roman" w:cs="Times New Roman"/>
           <w:color w:val="000000"/>
           <w:kern w:val="0"/>
           <w14:ligatures w14:val="none"/>
@@ -771,7 +751,7 @@
       </w:r>
       <w:r>
         <w:rPr>
-          <w:rFonts w:ascii="Times New Roman" w:hAnsi="Times New Roman" w:eastAsia="Times New Roman" w:cs="Times New Roman"/>
+          <w:rFonts w:ascii="Times New Roman" w:eastAsia="Times New Roman" w:hAnsi="Times New Roman" w:cs="Times New Roman"/>
           <w:color w:val="000000"/>
           <w:kern w:val="0"/>
           <w14:ligatures w14:val="none"/>
@@ -780,7 +760,7 @@
       </w:r>
       <w:r>
         <w:rPr>
-          <w:rFonts w:ascii="Times New Roman" w:hAnsi="Times New Roman" w:eastAsia="Times New Roman" w:cs="Times New Roman"/>
+          <w:rFonts w:ascii="Times New Roman" w:eastAsia="Times New Roman" w:hAnsi="Times New Roman" w:cs="Times New Roman"/>
           <w:b/>
           <w:bCs/>
           <w:color w:val="000000"/>
@@ -791,7 +771,7 @@
       </w:r>
       <w:r>
         <w:rPr>
-          <w:rFonts w:ascii="Times New Roman" w:hAnsi="Times New Roman" w:eastAsia="Times New Roman" w:cs="Times New Roman"/>
+          <w:rFonts w:ascii="Times New Roman" w:eastAsia="Times New Roman" w:hAnsi="Times New Roman" w:cs="Times New Roman"/>
           <w:color w:val="000000"/>
           <w:kern w:val="0"/>
           <w14:ligatures w14:val="none"/>
@@ -800,7 +780,7 @@
       </w:r>
       <w:r>
         <w:rPr>
-          <w:rFonts w:ascii="Times New Roman" w:hAnsi="Times New Roman" w:eastAsia="Times New Roman" w:cs="Times New Roman"/>
+          <w:rFonts w:ascii="Times New Roman" w:eastAsia="Times New Roman" w:hAnsi="Times New Roman" w:cs="Times New Roman"/>
           <w:b/>
           <w:bCs/>
           <w:color w:val="000000"/>
@@ -811,7 +791,7 @@
       </w:r>
       <w:r>
         <w:rPr>
-          <w:rFonts w:ascii="Times New Roman" w:hAnsi="Times New Roman" w:eastAsia="Times New Roman" w:cs="Times New Roman"/>
+          <w:rFonts w:ascii="Times New Roman" w:eastAsia="Times New Roman" w:hAnsi="Times New Roman" w:cs="Times New Roman"/>
           <w:color w:val="000000"/>
           <w:kern w:val="0"/>
           <w14:ligatures w14:val="none"/>
@@ -823,15 +803,15 @@
       <w:pPr>
         <w:spacing w:before="100" w:beforeAutospacing="1" w:after="100" w:afterAutospacing="1" w:line="240" w:lineRule="auto"/>
         <w:rPr>
-          <w:rFonts w:ascii="Times New Roman" w:hAnsi="Times New Roman" w:eastAsia="Times New Roman" w:cs="Times New Roman"/>
-          <w:color w:val="000000"/>
-          <w:kern w:val="0"/>
-          <w14:ligatures w14:val="none"/>
-        </w:rPr>
-      </w:pPr>
-      <w:r>
-        <w:rPr>
-          <w:rFonts w:ascii="Times New Roman" w:hAnsi="Times New Roman" w:eastAsia="Times New Roman" w:cs="Times New Roman"/>
+          <w:rFonts w:ascii="Times New Roman" w:eastAsia="Times New Roman" w:hAnsi="Times New Roman" w:cs="Times New Roman"/>
+          <w:color w:val="000000"/>
+          <w:kern w:val="0"/>
+          <w14:ligatures w14:val="none"/>
+        </w:rPr>
+      </w:pPr>
+      <w:r>
+        <w:rPr>
+          <w:rFonts w:ascii="Times New Roman" w:eastAsia="Times New Roman" w:hAnsi="Times New Roman" w:cs="Times New Roman"/>
           <w:color w:val="000000"/>
           <w:kern w:val="0"/>
           <w14:ligatures w14:val="none"/>
@@ -847,15 +827,16 @@
         </w:numPr>
         <w:spacing w:before="100" w:beforeAutospacing="1" w:after="100" w:afterAutospacing="1" w:line="240" w:lineRule="auto"/>
         <w:rPr>
-          <w:rFonts w:ascii="Times New Roman" w:hAnsi="Times New Roman" w:eastAsia="Times New Roman" w:cs="Times New Roman"/>
-          <w:color w:val="000000"/>
-          <w:kern w:val="0"/>
-          <w14:ligatures w14:val="none"/>
-        </w:rPr>
-      </w:pPr>
-      <w:r>
-        <w:rPr>
-          <w:rFonts w:ascii="Times New Roman" w:hAnsi="Times New Roman" w:eastAsia="Times New Roman" w:cs="Times New Roman"/>
+          <w:rFonts w:ascii="Times New Roman" w:eastAsia="Times New Roman" w:hAnsi="Times New Roman" w:cs="Times New Roman"/>
+          <w:color w:val="000000"/>
+          <w:kern w:val="0"/>
+          <w14:ligatures w14:val="none"/>
+        </w:rPr>
+      </w:pPr>
+      <w:bookmarkStart w:id="0" w:name="_Hlk197444534"/>
+      <w:r>
+        <w:rPr>
+          <w:rFonts w:ascii="Times New Roman" w:eastAsia="Times New Roman" w:hAnsi="Times New Roman" w:cs="Times New Roman"/>
           <w:color w:val="000000"/>
           <w:kern w:val="0"/>
           <w14:ligatures w14:val="none"/>
@@ -871,15 +852,15 @@
         </w:numPr>
         <w:spacing w:before="100" w:beforeAutospacing="1" w:after="100" w:afterAutospacing="1" w:line="240" w:lineRule="auto"/>
         <w:rPr>
-          <w:rFonts w:ascii="Times New Roman" w:hAnsi="Times New Roman" w:eastAsia="Times New Roman" w:cs="Times New Roman"/>
-          <w:color w:val="000000"/>
-          <w:kern w:val="0"/>
-          <w14:ligatures w14:val="none"/>
-        </w:rPr>
-      </w:pPr>
-      <w:r>
-        <w:rPr>
-          <w:rFonts w:ascii="Times New Roman" w:hAnsi="Times New Roman" w:eastAsia="Times New Roman" w:cs="Times New Roman"/>
+          <w:rFonts w:ascii="Times New Roman" w:eastAsia="Times New Roman" w:hAnsi="Times New Roman" w:cs="Times New Roman"/>
+          <w:color w:val="000000"/>
+          <w:kern w:val="0"/>
+          <w14:ligatures w14:val="none"/>
+        </w:rPr>
+      </w:pPr>
+      <w:r>
+        <w:rPr>
+          <w:rFonts w:ascii="Times New Roman" w:eastAsia="Times New Roman" w:hAnsi="Times New Roman" w:cs="Times New Roman"/>
           <w:color w:val="000000"/>
           <w:kern w:val="0"/>
           <w14:ligatures w14:val="none"/>
@@ -887,12 +868,13 @@
         <w:t>How would you adapt your model for longer horizons or minute-level timesteps?</w:t>
       </w:r>
     </w:p>
+    <w:bookmarkEnd w:id="0"/>
     <w:p>
       <w:pPr>
         <w:spacing w:before="100" w:beforeAutospacing="1" w:after="100" w:afterAutospacing="1" w:line="240" w:lineRule="auto"/>
         <w:outlineLvl w:val="2"/>
         <w:rPr>
-          <w:rFonts w:ascii="Times New Roman" w:hAnsi="Times New Roman" w:eastAsia="Times New Roman" w:cs="Times New Roman"/>
+          <w:rFonts w:ascii="Times New Roman" w:eastAsia="Times New Roman" w:hAnsi="Times New Roman" w:cs="Times New Roman"/>
           <w:b/>
           <w:bCs/>
           <w:color w:val="000000"/>
@@ -904,7 +886,7 @@
       </w:pPr>
       <w:r>
         <w:rPr>
-          <w:rFonts w:ascii="Times New Roman" w:hAnsi="Times New Roman" w:eastAsia="Times New Roman" w:cs="Times New Roman"/>
+          <w:rFonts w:ascii="Times New Roman" w:eastAsia="Times New Roman" w:hAnsi="Times New Roman" w:cs="Times New Roman"/>
           <w:b/>
           <w:bCs/>
           <w:color w:val="000000"/>
@@ -924,15 +906,15 @@
         </w:numPr>
         <w:spacing w:before="100" w:beforeAutospacing="1" w:after="100" w:afterAutospacing="1" w:line="240" w:lineRule="auto"/>
         <w:rPr>
-          <w:rFonts w:ascii="Times New Roman" w:hAnsi="Times New Roman" w:eastAsia="Times New Roman" w:cs="Times New Roman"/>
-          <w:color w:val="000000"/>
-          <w:kern w:val="0"/>
-          <w14:ligatures w14:val="none"/>
-        </w:rPr>
-      </w:pPr>
-      <w:r>
-        <w:rPr>
-          <w:rFonts w:ascii="Times New Roman" w:hAnsi="Times New Roman" w:eastAsia="Times New Roman" w:cs="Times New Roman"/>
+          <w:rFonts w:ascii="Times New Roman" w:eastAsia="Times New Roman" w:hAnsi="Times New Roman" w:cs="Times New Roman"/>
+          <w:color w:val="000000"/>
+          <w:kern w:val="0"/>
+          <w14:ligatures w14:val="none"/>
+        </w:rPr>
+      </w:pPr>
+      <w:r>
+        <w:rPr>
+          <w:rFonts w:ascii="Times New Roman" w:eastAsia="Times New Roman" w:hAnsi="Times New Roman" w:cs="Times New Roman"/>
           <w:color w:val="000000"/>
           <w:kern w:val="0"/>
           <w14:ligatures w14:val="none"/>
@@ -941,7 +923,7 @@
       </w:r>
       <w:r>
         <w:rPr>
-          <w:rFonts w:ascii="Times New Roman" w:hAnsi="Times New Roman" w:eastAsia="Times New Roman" w:cs="Times New Roman"/>
+          <w:rFonts w:ascii="Times New Roman" w:eastAsia="Times New Roman" w:hAnsi="Times New Roman" w:cs="Times New Roman"/>
           <w:color w:val="000000"/>
           <w:kern w:val="0"/>
           <w14:ligatures w14:val="none"/>
@@ -951,7 +933,7 @@
       <w:proofErr w:type="spellStart"/>
       <w:r>
         <w:rPr>
-          <w:rFonts w:ascii="Times New Roman" w:hAnsi="Times New Roman" w:eastAsia="Times New Roman" w:cs="Times New Roman"/>
+          <w:rFonts w:ascii="Times New Roman" w:eastAsia="Times New Roman" w:hAnsi="Times New Roman" w:cs="Times New Roman"/>
           <w:color w:val="000000"/>
           <w:kern w:val="0"/>
           <w14:ligatures w14:val="none"/>
@@ -961,7 +943,7 @@
       <w:proofErr w:type="spellEnd"/>
       <w:r>
         <w:rPr>
-          <w:rFonts w:ascii="Times New Roman" w:hAnsi="Times New Roman" w:eastAsia="Times New Roman" w:cs="Times New Roman"/>
+          <w:rFonts w:ascii="Times New Roman" w:eastAsia="Times New Roman" w:hAnsi="Times New Roman" w:cs="Times New Roman"/>
           <w:color w:val="000000"/>
           <w:kern w:val="0"/>
           <w14:ligatures w14:val="none"/>
@@ -977,15 +959,15 @@
         </w:numPr>
         <w:spacing w:before="100" w:beforeAutospacing="1" w:after="100" w:afterAutospacing="1" w:line="240" w:lineRule="auto"/>
         <w:rPr>
-          <w:rFonts w:ascii="Times New Roman" w:hAnsi="Times New Roman" w:eastAsia="Times New Roman" w:cs="Times New Roman"/>
-          <w:color w:val="000000"/>
-          <w:kern w:val="0"/>
-          <w14:ligatures w14:val="none"/>
-        </w:rPr>
-      </w:pPr>
-      <w:r>
-        <w:rPr>
-          <w:rFonts w:ascii="Times New Roman" w:hAnsi="Times New Roman" w:eastAsia="Times New Roman" w:cs="Times New Roman"/>
+          <w:rFonts w:ascii="Times New Roman" w:eastAsia="Times New Roman" w:hAnsi="Times New Roman" w:cs="Times New Roman"/>
+          <w:color w:val="000000"/>
+          <w:kern w:val="0"/>
+          <w14:ligatures w14:val="none"/>
+        </w:rPr>
+      </w:pPr>
+      <w:r>
+        <w:rPr>
+          <w:rFonts w:ascii="Times New Roman" w:eastAsia="Times New Roman" w:hAnsi="Times New Roman" w:cs="Times New Roman"/>
           <w:color w:val="000000"/>
           <w:kern w:val="0"/>
           <w14:ligatures w14:val="none"/>
@@ -1001,15 +983,15 @@
         </w:numPr>
         <w:spacing w:before="100" w:beforeAutospacing="1" w:after="100" w:afterAutospacing="1" w:line="240" w:lineRule="auto"/>
         <w:rPr>
-          <w:rFonts w:ascii="Times New Roman" w:hAnsi="Times New Roman" w:eastAsia="Times New Roman" w:cs="Times New Roman"/>
-          <w:color w:val="000000"/>
-          <w:kern w:val="0"/>
-          <w14:ligatures w14:val="none"/>
-        </w:rPr>
-      </w:pPr>
-      <w:r>
-        <w:rPr>
-          <w:rFonts w:ascii="Times New Roman" w:hAnsi="Times New Roman" w:eastAsia="Times New Roman" w:cs="Times New Roman"/>
+          <w:rFonts w:ascii="Times New Roman" w:eastAsia="Times New Roman" w:hAnsi="Times New Roman" w:cs="Times New Roman"/>
+          <w:color w:val="000000"/>
+          <w:kern w:val="0"/>
+          <w14:ligatures w14:val="none"/>
+        </w:rPr>
+      </w:pPr>
+      <w:r>
+        <w:rPr>
+          <w:rFonts w:ascii="Times New Roman" w:eastAsia="Times New Roman" w:hAnsi="Times New Roman" w:cs="Times New Roman"/>
           <w:color w:val="000000"/>
           <w:kern w:val="0"/>
           <w14:ligatures w14:val="none"/>
@@ -1025,15 +1007,15 @@
         </w:numPr>
         <w:spacing w:before="100" w:beforeAutospacing="1" w:after="100" w:afterAutospacing="1" w:line="240" w:lineRule="auto"/>
         <w:rPr>
-          <w:rFonts w:ascii="Times New Roman" w:hAnsi="Times New Roman" w:eastAsia="Times New Roman" w:cs="Times New Roman"/>
-          <w:color w:val="000000"/>
-          <w:kern w:val="0"/>
-          <w14:ligatures w14:val="none"/>
-        </w:rPr>
-      </w:pPr>
-      <w:r>
-        <w:rPr>
-          <w:rFonts w:ascii="Times New Roman" w:hAnsi="Times New Roman" w:eastAsia="Times New Roman" w:cs="Times New Roman"/>
+          <w:rFonts w:ascii="Times New Roman" w:eastAsia="Times New Roman" w:hAnsi="Times New Roman" w:cs="Times New Roman"/>
+          <w:color w:val="000000"/>
+          <w:kern w:val="0"/>
+          <w14:ligatures w14:val="none"/>
+        </w:rPr>
+      </w:pPr>
+      <w:r>
+        <w:rPr>
+          <w:rFonts w:ascii="Times New Roman" w:eastAsia="Times New Roman" w:hAnsi="Times New Roman" w:cs="Times New Roman"/>
           <w:color w:val="000000"/>
           <w:kern w:val="0"/>
           <w14:ligatures w14:val="none"/>
@@ -1049,15 +1031,15 @@
         </w:numPr>
         <w:spacing w:before="100" w:beforeAutospacing="1" w:after="100" w:afterAutospacing="1" w:line="240" w:lineRule="auto"/>
         <w:rPr>
-          <w:rFonts w:ascii="Times New Roman" w:hAnsi="Times New Roman" w:eastAsia="Times New Roman" w:cs="Times New Roman"/>
-          <w:color w:val="000000"/>
-          <w:kern w:val="0"/>
-          <w14:ligatures w14:val="none"/>
-        </w:rPr>
-      </w:pPr>
-      <w:r>
-        <w:rPr>
-          <w:rFonts w:ascii="Times New Roman" w:hAnsi="Times New Roman" w:eastAsia="Times New Roman" w:cs="Times New Roman"/>
+          <w:rFonts w:ascii="Times New Roman" w:eastAsia="Times New Roman" w:hAnsi="Times New Roman" w:cs="Times New Roman"/>
+          <w:color w:val="000000"/>
+          <w:kern w:val="0"/>
+          <w14:ligatures w14:val="none"/>
+        </w:rPr>
+      </w:pPr>
+      <w:r>
+        <w:rPr>
+          <w:rFonts w:ascii="Times New Roman" w:eastAsia="Times New Roman" w:hAnsi="Times New Roman" w:cs="Times New Roman"/>
           <w:color w:val="000000"/>
           <w:kern w:val="0"/>
           <w14:ligatures w14:val="none"/>
@@ -1070,7 +1052,7 @@
         <w:spacing w:before="100" w:beforeAutospacing="1" w:after="100" w:afterAutospacing="1" w:line="240" w:lineRule="auto"/>
         <w:outlineLvl w:val="2"/>
         <w:rPr>
-          <w:rFonts w:ascii="Times New Roman" w:hAnsi="Times New Roman" w:eastAsia="Times New Roman" w:cs="Times New Roman"/>
+          <w:rFonts w:ascii="Times New Roman" w:eastAsia="Times New Roman" w:hAnsi="Times New Roman" w:cs="Times New Roman"/>
           <w:b/>
           <w:bCs/>
           <w:color w:val="000000"/>
@@ -1082,7 +1064,7 @@
       </w:pPr>
       <w:r>
         <w:rPr>
-          <w:rFonts w:ascii="Times New Roman" w:hAnsi="Times New Roman" w:eastAsia="Times New Roman" w:cs="Times New Roman"/>
+          <w:rFonts w:ascii="Times New Roman" w:eastAsia="Times New Roman" w:hAnsi="Times New Roman" w:cs="Times New Roman"/>
           <w:b/>
           <w:bCs/>
           <w:color w:val="000000"/>
@@ -1098,15 +1080,15 @@
       <w:pPr>
         <w:spacing w:before="100" w:beforeAutospacing="1" w:after="100" w:afterAutospacing="1" w:line="240" w:lineRule="auto"/>
         <w:rPr>
-          <w:rFonts w:ascii="Times New Roman" w:hAnsi="Times New Roman" w:eastAsia="Times New Roman" w:cs="Times New Roman"/>
-          <w:color w:val="000000"/>
-          <w:kern w:val="0"/>
-          <w14:ligatures w14:val="none"/>
-        </w:rPr>
-      </w:pPr>
-      <w:r>
-        <w:rPr>
-          <w:rFonts w:ascii="Times New Roman" w:hAnsi="Times New Roman" w:eastAsia="Times New Roman" w:cs="Times New Roman"/>
+          <w:rFonts w:ascii="Times New Roman" w:eastAsia="Times New Roman" w:hAnsi="Times New Roman" w:cs="Times New Roman"/>
+          <w:color w:val="000000"/>
+          <w:kern w:val="0"/>
+          <w14:ligatures w14:val="none"/>
+        </w:rPr>
+      </w:pPr>
+      <w:r>
+        <w:rPr>
+          <w:rFonts w:ascii="Times New Roman" w:eastAsia="Times New Roman" w:hAnsi="Times New Roman" w:cs="Times New Roman"/>
           <w:color w:val="000000"/>
           <w:kern w:val="0"/>
           <w14:ligatures w14:val="none"/>
@@ -1115,7 +1097,7 @@
       </w:r>
       <w:r>
         <w:rPr>
-          <w:rFonts w:ascii="Courier New" w:hAnsi="Courier New" w:eastAsia="Times New Roman" w:cs="Courier New"/>
+          <w:rFonts w:ascii="Courier New" w:eastAsia="Times New Roman" w:hAnsi="Courier New" w:cs="Courier New"/>
           <w:color w:val="000000"/>
           <w:kern w:val="0"/>
           <w:sz w:val="20"/>
@@ -1126,7 +1108,7 @@
       </w:r>
       <w:r>
         <w:rPr>
-          <w:rFonts w:ascii="Times New Roman" w:hAnsi="Times New Roman" w:eastAsia="Times New Roman" w:cs="Times New Roman"/>
+          <w:rFonts w:ascii="Times New Roman" w:eastAsia="Times New Roman" w:hAnsi="Times New Roman" w:cs="Times New Roman"/>
           <w:color w:val="000000"/>
           <w:kern w:val="0"/>
           <w14:ligatures w14:val="none"/>
@@ -1142,15 +1124,15 @@
         </w:numPr>
         <w:spacing w:before="100" w:beforeAutospacing="1" w:after="100" w:afterAutospacing="1" w:line="240" w:lineRule="auto"/>
         <w:rPr>
-          <w:rFonts w:ascii="Times New Roman" w:hAnsi="Times New Roman" w:eastAsia="Times New Roman" w:cs="Times New Roman"/>
-          <w:color w:val="000000"/>
-          <w:kern w:val="0"/>
-          <w14:ligatures w14:val="none"/>
-        </w:rPr>
-      </w:pPr>
-      <w:r>
-        <w:rPr>
-          <w:rFonts w:ascii="Times New Roman" w:hAnsi="Times New Roman" w:eastAsia="Times New Roman" w:cs="Times New Roman"/>
+          <w:rFonts w:ascii="Times New Roman" w:eastAsia="Times New Roman" w:hAnsi="Times New Roman" w:cs="Times New Roman"/>
+          <w:color w:val="000000"/>
+          <w:kern w:val="0"/>
+          <w14:ligatures w14:val="none"/>
+        </w:rPr>
+      </w:pPr>
+      <w:r>
+        <w:rPr>
+          <w:rFonts w:ascii="Times New Roman" w:eastAsia="Times New Roman" w:hAnsi="Times New Roman" w:cs="Times New Roman"/>
           <w:color w:val="000000"/>
           <w:kern w:val="0"/>
           <w14:ligatures w14:val="none"/>
@@ -1166,15 +1148,15 @@
         </w:numPr>
         <w:spacing w:before="100" w:beforeAutospacing="1" w:after="100" w:afterAutospacing="1" w:line="240" w:lineRule="auto"/>
         <w:rPr>
-          <w:rFonts w:ascii="Times New Roman" w:hAnsi="Times New Roman" w:eastAsia="Times New Roman" w:cs="Times New Roman"/>
-          <w:color w:val="000000"/>
-          <w:kern w:val="0"/>
-          <w14:ligatures w14:val="none"/>
-        </w:rPr>
-      </w:pPr>
-      <w:r>
-        <w:rPr>
-          <w:rFonts w:ascii="Times New Roman" w:hAnsi="Times New Roman" w:eastAsia="Times New Roman" w:cs="Times New Roman"/>
+          <w:rFonts w:ascii="Times New Roman" w:eastAsia="Times New Roman" w:hAnsi="Times New Roman" w:cs="Times New Roman"/>
+          <w:color w:val="000000"/>
+          <w:kern w:val="0"/>
+          <w14:ligatures w14:val="none"/>
+        </w:rPr>
+      </w:pPr>
+      <w:r>
+        <w:rPr>
+          <w:rFonts w:ascii="Times New Roman" w:eastAsia="Times New Roman" w:hAnsi="Times New Roman" w:cs="Times New Roman"/>
           <w:color w:val="000000"/>
           <w:kern w:val="0"/>
           <w14:ligatures w14:val="none"/>
@@ -1188,17 +1170,17 @@
           <w:ilvl w:val="0"/>
           <w:numId w:val="4"/>
         </w:numPr>
-        <w:spacing w:before="100" w:beforeAutospacing="on" w:after="100" w:afterAutospacing="on" w:line="240" w:lineRule="auto"/>
-        <w:rPr>
-          <w:rFonts w:ascii="Times New Roman" w:hAnsi="Times New Roman" w:eastAsia="Times New Roman" w:cs="Times New Roman"/>
-          <w:color w:val="000000"/>
-          <w:kern w:val="0"/>
-          <w14:ligatures w14:val="none"/>
-        </w:rPr>
-      </w:pPr>
-      <w:r>
-        <w:rPr>
-          <w:rFonts w:ascii="Times New Roman" w:hAnsi="Times New Roman" w:eastAsia="Times New Roman" w:cs="Times New Roman"/>
+        <w:spacing w:before="100" w:beforeAutospacing="1" w:after="100" w:afterAutospacing="1" w:line="240" w:lineRule="auto"/>
+        <w:rPr>
+          <w:rFonts w:ascii="Times New Roman" w:eastAsia="Times New Roman" w:hAnsi="Times New Roman" w:cs="Times New Roman"/>
+          <w:color w:val="000000"/>
+          <w:kern w:val="0"/>
+          <w14:ligatures w14:val="none"/>
+        </w:rPr>
+      </w:pPr>
+      <w:r>
+        <w:rPr>
+          <w:rFonts w:ascii="Times New Roman" w:eastAsia="Times New Roman" w:hAnsi="Times New Roman" w:cs="Times New Roman"/>
           <w:color w:val="000000"/>
           <w:kern w:val="0"/>
           <w14:ligatures w14:val="none"/>
@@ -1207,7 +1189,7 @@
       </w:r>
     </w:p>
     <w:sectPr>
-      <w:pgSz w:w="12240" w:h="15840" w:orient="portrait"/>
+      <w:pgSz w:w="12240" w:h="15840"/>
       <w:pgMar w:top="1440" w:right="1440" w:bottom="1440" w:left="1440" w:header="720" w:footer="720" w:gutter="0"/>
       <w:cols w:space="720"/>
       <w:docGrid w:linePitch="360"/>
@@ -1234,7 +1216,7 @@
         <w:ind w:left="720" w:hanging="360"/>
       </w:pPr>
       <w:rPr>
-        <w:rFonts w:hint="default" w:ascii="Symbol" w:hAnsi="Symbol"/>
+        <w:rFonts w:ascii="Symbol" w:hAnsi="Symbol" w:hint="default"/>
         <w:sz w:val="20"/>
       </w:rPr>
     </w:lvl>
@@ -1250,7 +1232,7 @@
         <w:ind w:left="1440" w:hanging="360"/>
       </w:pPr>
       <w:rPr>
-        <w:rFonts w:hint="default" w:ascii="Courier New" w:hAnsi="Courier New"/>
+        <w:rFonts w:ascii="Courier New" w:hAnsi="Courier New" w:hint="default"/>
         <w:sz w:val="20"/>
       </w:rPr>
     </w:lvl>
@@ -1266,7 +1248,7 @@
         <w:ind w:left="2160" w:hanging="360"/>
       </w:pPr>
       <w:rPr>
-        <w:rFonts w:hint="default" w:ascii="Wingdings" w:hAnsi="Wingdings"/>
+        <w:rFonts w:ascii="Wingdings" w:hAnsi="Wingdings" w:hint="default"/>
         <w:sz w:val="20"/>
       </w:rPr>
     </w:lvl>
@@ -1282,7 +1264,7 @@
         <w:ind w:left="2880" w:hanging="360"/>
       </w:pPr>
       <w:rPr>
-        <w:rFonts w:hint="default" w:ascii="Wingdings" w:hAnsi="Wingdings"/>
+        <w:rFonts w:ascii="Wingdings" w:hAnsi="Wingdings" w:hint="default"/>
         <w:sz w:val="20"/>
       </w:rPr>
     </w:lvl>
@@ -1298,7 +1280,7 @@
         <w:ind w:left="3600" w:hanging="360"/>
       </w:pPr>
       <w:rPr>
-        <w:rFonts w:hint="default" w:ascii="Wingdings" w:hAnsi="Wingdings"/>
+        <w:rFonts w:ascii="Wingdings" w:hAnsi="Wingdings" w:hint="default"/>
         <w:sz w:val="20"/>
       </w:rPr>
     </w:lvl>
@@ -1314,7 +1296,7 @@
         <w:ind w:left="4320" w:hanging="360"/>
       </w:pPr>
       <w:rPr>
-        <w:rFonts w:hint="default" w:ascii="Wingdings" w:hAnsi="Wingdings"/>
+        <w:rFonts w:ascii="Wingdings" w:hAnsi="Wingdings" w:hint="default"/>
         <w:sz w:val="20"/>
       </w:rPr>
     </w:lvl>
@@ -1330,7 +1312,7 @@
         <w:ind w:left="5040" w:hanging="360"/>
       </w:pPr>
       <w:rPr>
-        <w:rFonts w:hint="default" w:ascii="Wingdings" w:hAnsi="Wingdings"/>
+        <w:rFonts w:ascii="Wingdings" w:hAnsi="Wingdings" w:hint="default"/>
         <w:sz w:val="20"/>
       </w:rPr>
     </w:lvl>
@@ -1346,7 +1328,7 @@
         <w:ind w:left="5760" w:hanging="360"/>
       </w:pPr>
       <w:rPr>
-        <w:rFonts w:hint="default" w:ascii="Wingdings" w:hAnsi="Wingdings"/>
+        <w:rFonts w:ascii="Wingdings" w:hAnsi="Wingdings" w:hint="default"/>
         <w:sz w:val="20"/>
       </w:rPr>
     </w:lvl>
@@ -1362,7 +1344,7 @@
         <w:ind w:left="6480" w:hanging="360"/>
       </w:pPr>
       <w:rPr>
-        <w:rFonts w:hint="default" w:ascii="Wingdings" w:hAnsi="Wingdings"/>
+        <w:rFonts w:ascii="Wingdings" w:hAnsi="Wingdings" w:hint="default"/>
         <w:sz w:val="20"/>
       </w:rPr>
     </w:lvl>
@@ -1383,7 +1365,7 @@
         <w:ind w:left="720" w:hanging="360"/>
       </w:pPr>
       <w:rPr>
-        <w:rFonts w:hint="default" w:ascii="Symbol" w:hAnsi="Symbol"/>
+        <w:rFonts w:ascii="Symbol" w:hAnsi="Symbol" w:hint="default"/>
         <w:sz w:val="20"/>
       </w:rPr>
     </w:lvl>
@@ -1399,7 +1381,7 @@
         <w:ind w:left="1440" w:hanging="360"/>
       </w:pPr>
       <w:rPr>
-        <w:rFonts w:hint="default" w:ascii="Courier New" w:hAnsi="Courier New"/>
+        <w:rFonts w:ascii="Courier New" w:hAnsi="Courier New" w:hint="default"/>
         <w:sz w:val="20"/>
       </w:rPr>
     </w:lvl>
@@ -1415,7 +1397,7 @@
         <w:ind w:left="2160" w:hanging="360"/>
       </w:pPr>
       <w:rPr>
-        <w:rFonts w:hint="default" w:ascii="Wingdings" w:hAnsi="Wingdings"/>
+        <w:rFonts w:ascii="Wingdings" w:hAnsi="Wingdings" w:hint="default"/>
         <w:sz w:val="20"/>
       </w:rPr>
     </w:lvl>
@@ -1431,7 +1413,7 @@
         <w:ind w:left="2880" w:hanging="360"/>
       </w:pPr>
       <w:rPr>
-        <w:rFonts w:hint="default" w:ascii="Wingdings" w:hAnsi="Wingdings"/>
+        <w:rFonts w:ascii="Wingdings" w:hAnsi="Wingdings" w:hint="default"/>
         <w:sz w:val="20"/>
       </w:rPr>
     </w:lvl>
@@ -1447,7 +1429,7 @@
         <w:ind w:left="3600" w:hanging="360"/>
       </w:pPr>
       <w:rPr>
-        <w:rFonts w:hint="default" w:ascii="Wingdings" w:hAnsi="Wingdings"/>
+        <w:rFonts w:ascii="Wingdings" w:hAnsi="Wingdings" w:hint="default"/>
         <w:sz w:val="20"/>
       </w:rPr>
     </w:lvl>
@@ -1463,7 +1445,7 @@
         <w:ind w:left="4320" w:hanging="360"/>
       </w:pPr>
       <w:rPr>
-        <w:rFonts w:hint="default" w:ascii="Wingdings" w:hAnsi="Wingdings"/>
+        <w:rFonts w:ascii="Wingdings" w:hAnsi="Wingdings" w:hint="default"/>
         <w:sz w:val="20"/>
       </w:rPr>
     </w:lvl>
@@ -1479,7 +1461,7 @@
         <w:ind w:left="5040" w:hanging="360"/>
       </w:pPr>
       <w:rPr>
-        <w:rFonts w:hint="default" w:ascii="Wingdings" w:hAnsi="Wingdings"/>
+        <w:rFonts w:ascii="Wingdings" w:hAnsi="Wingdings" w:hint="default"/>
         <w:sz w:val="20"/>
       </w:rPr>
     </w:lvl>
@@ -1495,7 +1477,7 @@
         <w:ind w:left="5760" w:hanging="360"/>
       </w:pPr>
       <w:rPr>
-        <w:rFonts w:hint="default" w:ascii="Wingdings" w:hAnsi="Wingdings"/>
+        <w:rFonts w:ascii="Wingdings" w:hAnsi="Wingdings" w:hint="default"/>
         <w:sz w:val="20"/>
       </w:rPr>
     </w:lvl>
@@ -1511,7 +1493,7 @@
         <w:ind w:left="6480" w:hanging="360"/>
       </w:pPr>
       <w:rPr>
-        <w:rFonts w:hint="default" w:ascii="Wingdings" w:hAnsi="Wingdings"/>
+        <w:rFonts w:ascii="Wingdings" w:hAnsi="Wingdings" w:hint="default"/>
         <w:sz w:val="20"/>
       </w:rPr>
     </w:lvl>
@@ -1529,7 +1511,7 @@
         <w:ind w:left="720" w:hanging="360"/>
       </w:pPr>
       <w:rPr>
-        <w:rFonts w:hint="default" w:ascii="Cambria" w:hAnsi="Cambria" w:cs="Apple Color Emoji"/>
+        <w:rFonts w:ascii="Cambria" w:hAnsi="Cambria" w:cs="Apple Color Emoji" w:hint="default"/>
         <w:b/>
         <w:sz w:val="27"/>
       </w:rPr>
@@ -1623,7 +1605,7 @@
         <w:ind w:left="720" w:hanging="360"/>
       </w:pPr>
       <w:rPr>
-        <w:rFonts w:hint="default" w:ascii="Symbol" w:hAnsi="Symbol"/>
+        <w:rFonts w:ascii="Symbol" w:hAnsi="Symbol" w:hint="default"/>
         <w:sz w:val="20"/>
       </w:rPr>
     </w:lvl>
@@ -1639,7 +1621,7 @@
         <w:ind w:left="1440" w:hanging="360"/>
       </w:pPr>
       <w:rPr>
-        <w:rFonts w:hint="default" w:ascii="Courier New" w:hAnsi="Courier New"/>
+        <w:rFonts w:ascii="Courier New" w:hAnsi="Courier New" w:hint="default"/>
         <w:sz w:val="20"/>
       </w:rPr>
     </w:lvl>
@@ -1655,7 +1637,7 @@
         <w:ind w:left="2160" w:hanging="360"/>
       </w:pPr>
       <w:rPr>
-        <w:rFonts w:hint="default" w:ascii="Wingdings" w:hAnsi="Wingdings"/>
+        <w:rFonts w:ascii="Wingdings" w:hAnsi="Wingdings" w:hint="default"/>
         <w:sz w:val="20"/>
       </w:rPr>
     </w:lvl>
@@ -1671,7 +1653,7 @@
         <w:ind w:left="2880" w:hanging="360"/>
       </w:pPr>
       <w:rPr>
-        <w:rFonts w:hint="default" w:ascii="Wingdings" w:hAnsi="Wingdings"/>
+        <w:rFonts w:ascii="Wingdings" w:hAnsi="Wingdings" w:hint="default"/>
         <w:sz w:val="20"/>
       </w:rPr>
     </w:lvl>
@@ -1687,7 +1669,7 @@
         <w:ind w:left="3600" w:hanging="360"/>
       </w:pPr>
       <w:rPr>
-        <w:rFonts w:hint="default" w:ascii="Wingdings" w:hAnsi="Wingdings"/>
+        <w:rFonts w:ascii="Wingdings" w:hAnsi="Wingdings" w:hint="default"/>
         <w:sz w:val="20"/>
       </w:rPr>
     </w:lvl>
@@ -1703,7 +1685,7 @@
         <w:ind w:left="4320" w:hanging="360"/>
       </w:pPr>
       <w:rPr>
-        <w:rFonts w:hint="default" w:ascii="Wingdings" w:hAnsi="Wingdings"/>
+        <w:rFonts w:ascii="Wingdings" w:hAnsi="Wingdings" w:hint="default"/>
         <w:sz w:val="20"/>
       </w:rPr>
     </w:lvl>
@@ -1719,7 +1701,7 @@
         <w:ind w:left="5040" w:hanging="360"/>
       </w:pPr>
       <w:rPr>
-        <w:rFonts w:hint="default" w:ascii="Wingdings" w:hAnsi="Wingdings"/>
+        <w:rFonts w:ascii="Wingdings" w:hAnsi="Wingdings" w:hint="default"/>
         <w:sz w:val="20"/>
       </w:rPr>
     </w:lvl>
@@ -1735,7 +1717,7 @@
         <w:ind w:left="5760" w:hanging="360"/>
       </w:pPr>
       <w:rPr>
-        <w:rFonts w:hint="default" w:ascii="Wingdings" w:hAnsi="Wingdings"/>
+        <w:rFonts w:ascii="Wingdings" w:hAnsi="Wingdings" w:hint="default"/>
         <w:sz w:val="20"/>
       </w:rPr>
     </w:lvl>
@@ -1751,7 +1733,7 @@
         <w:ind w:left="6480" w:hanging="360"/>
       </w:pPr>
       <w:rPr>
-        <w:rFonts w:hint="default" w:ascii="Wingdings" w:hAnsi="Wingdings"/>
+        <w:rFonts w:ascii="Wingdings" w:hAnsi="Wingdings" w:hint="default"/>
         <w:sz w:val="20"/>
       </w:rPr>
     </w:lvl>
@@ -1772,7 +1754,7 @@
         <w:ind w:left="720" w:hanging="360"/>
       </w:pPr>
       <w:rPr>
-        <w:rFonts w:hint="default" w:ascii="Symbol" w:hAnsi="Symbol"/>
+        <w:rFonts w:ascii="Symbol" w:hAnsi="Symbol" w:hint="default"/>
         <w:sz w:val="20"/>
       </w:rPr>
     </w:lvl>
@@ -1788,7 +1770,7 @@
         <w:ind w:left="1440" w:hanging="360"/>
       </w:pPr>
       <w:rPr>
-        <w:rFonts w:hint="default" w:ascii="Courier New" w:hAnsi="Courier New"/>
+        <w:rFonts w:ascii="Courier New" w:hAnsi="Courier New" w:hint="default"/>
         <w:sz w:val="20"/>
       </w:rPr>
     </w:lvl>
@@ -1804,7 +1786,7 @@
         <w:ind w:left="2160" w:hanging="360"/>
       </w:pPr>
       <w:rPr>
-        <w:rFonts w:hint="default" w:ascii="Wingdings" w:hAnsi="Wingdings"/>
+        <w:rFonts w:ascii="Wingdings" w:hAnsi="Wingdings" w:hint="default"/>
         <w:sz w:val="20"/>
       </w:rPr>
     </w:lvl>
@@ -1820,7 +1802,7 @@
         <w:ind w:left="2880" w:hanging="360"/>
       </w:pPr>
       <w:rPr>
-        <w:rFonts w:hint="default" w:ascii="Wingdings" w:hAnsi="Wingdings"/>
+        <w:rFonts w:ascii="Wingdings" w:hAnsi="Wingdings" w:hint="default"/>
         <w:sz w:val="20"/>
       </w:rPr>
     </w:lvl>
@@ -1836,7 +1818,7 @@
         <w:ind w:left="3600" w:hanging="360"/>
       </w:pPr>
       <w:rPr>
-        <w:rFonts w:hint="default" w:ascii="Wingdings" w:hAnsi="Wingdings"/>
+        <w:rFonts w:ascii="Wingdings" w:hAnsi="Wingdings" w:hint="default"/>
         <w:sz w:val="20"/>
       </w:rPr>
     </w:lvl>
@@ -1852,7 +1834,7 @@
         <w:ind w:left="4320" w:hanging="360"/>
       </w:pPr>
       <w:rPr>
-        <w:rFonts w:hint="default" w:ascii="Wingdings" w:hAnsi="Wingdings"/>
+        <w:rFonts w:ascii="Wingdings" w:hAnsi="Wingdings" w:hint="default"/>
         <w:sz w:val="20"/>
       </w:rPr>
     </w:lvl>
@@ -1868,7 +1850,7 @@
         <w:ind w:left="5040" w:hanging="360"/>
       </w:pPr>
       <w:rPr>
-        <w:rFonts w:hint="default" w:ascii="Wingdings" w:hAnsi="Wingdings"/>
+        <w:rFonts w:ascii="Wingdings" w:hAnsi="Wingdings" w:hint="default"/>
         <w:sz w:val="20"/>
       </w:rPr>
     </w:lvl>
@@ -1884,7 +1866,7 @@
         <w:ind w:left="5760" w:hanging="360"/>
       </w:pPr>
       <w:rPr>
-        <w:rFonts w:hint="default" w:ascii="Wingdings" w:hAnsi="Wingdings"/>
+        <w:rFonts w:ascii="Wingdings" w:hAnsi="Wingdings" w:hint="default"/>
         <w:sz w:val="20"/>
       </w:rPr>
     </w:lvl>
@@ -1900,7 +1882,7 @@
         <w:ind w:left="6480" w:hanging="360"/>
       </w:pPr>
       <w:rPr>
-        <w:rFonts w:hint="default" w:ascii="Wingdings" w:hAnsi="Wingdings"/>
+        <w:rFonts w:ascii="Wingdings" w:hAnsi="Wingdings" w:hint="default"/>
         <w:sz w:val="20"/>
       </w:rPr>
     </w:lvl>
@@ -1924,11 +1906,11 @@
 </file>
 
 <file path=word/styles.xml><?xml version="1.0" encoding="utf-8"?>
-<w:styles xmlns:wp14="http://schemas.microsoft.com/office/word/2010/wordprocessingDrawing" xmlns:mc="http://schemas.openxmlformats.org/markup-compatibility/2006" xmlns:r="http://schemas.openxmlformats.org/officeDocument/2006/relationships" xmlns:w="http://schemas.openxmlformats.org/wordprocessingml/2006/main" xmlns:w14="http://schemas.microsoft.com/office/word/2010/wordml" xmlns:w15="http://schemas.microsoft.com/office/word/2012/wordml" xmlns:w16cex="http://schemas.microsoft.com/office/word/2018/wordml/cex" xmlns:w16cid="http://schemas.microsoft.com/office/word/2016/wordml/cid" xmlns:w16="http://schemas.microsoft.com/office/word/2018/wordml" xmlns:w16du="http://schemas.microsoft.com/office/word/2023/wordml/word16du" xmlns:w16sdtdh="http://schemas.microsoft.com/office/word/2020/wordml/sdtdatahash" xmlns:w16sdtfl="http://schemas.microsoft.com/office/word/2024/wordml/sdtformatlock" xmlns:w16se="http://schemas.microsoft.com/office/word/2015/wordml/symex" mc:Ignorable="w14 w15 w16se w16cid w16 w16cex w16sdtdh w16sdtfl w16du wp14">
+<w:styles xmlns:mc="http://schemas.openxmlformats.org/markup-compatibility/2006" xmlns:r="http://schemas.openxmlformats.org/officeDocument/2006/relationships" xmlns:w="http://schemas.openxmlformats.org/wordprocessingml/2006/main" xmlns:w14="http://schemas.microsoft.com/office/word/2010/wordml" xmlns:w15="http://schemas.microsoft.com/office/word/2012/wordml" xmlns:w16cex="http://schemas.microsoft.com/office/word/2018/wordml/cex" xmlns:w16cid="http://schemas.microsoft.com/office/word/2016/wordml/cid" xmlns:w16="http://schemas.microsoft.com/office/word/2018/wordml" xmlns:w16du="http://schemas.microsoft.com/office/word/2023/wordml/word16du" xmlns:w16sdtdh="http://schemas.microsoft.com/office/word/2020/wordml/sdtdatahash" xmlns:w16sdtfl="http://schemas.microsoft.com/office/word/2024/wordml/sdtformatlock" xmlns:w16se="http://schemas.microsoft.com/office/word/2015/wordml/symex" mc:Ignorable="w14 w15 w16se w16cid w16 w16cex w16sdtdh w16sdtfl w16du">
   <w:docDefaults>
     <w:rPrDefault>
       <w:rPr>
-        <w:rFonts w:asciiTheme="minorHAnsi" w:hAnsiTheme="minorHAnsi" w:eastAsiaTheme="minorHAnsi" w:cstheme="minorBidi"/>
+        <w:rFonts w:asciiTheme="minorHAnsi" w:eastAsiaTheme="minorHAnsi" w:hAnsiTheme="minorHAnsi" w:cstheme="minorBidi"/>
         <w:kern w:val="2"/>
         <w:sz w:val="24"/>
         <w:szCs w:val="24"/>
@@ -1945,14 +1927,14 @@
   <w:latentStyles w:defLockedState="0" w:defUIPriority="99" w:defSemiHidden="0" w:defUnhideWhenUsed="0" w:defQFormat="0" w:count="376">
     <w:lsdException w:name="Normal" w:uiPriority="0" w:qFormat="1"/>
     <w:lsdException w:name="heading 1" w:uiPriority="9" w:qFormat="1"/>
-    <w:lsdException w:name="heading 2" w:uiPriority="9" w:semiHidden="1" w:unhideWhenUsed="1" w:qFormat="1"/>
-    <w:lsdException w:name="heading 3" w:uiPriority="9" w:semiHidden="1" w:unhideWhenUsed="1" w:qFormat="1"/>
-    <w:lsdException w:name="heading 4" w:uiPriority="9" w:semiHidden="1" w:unhideWhenUsed="1" w:qFormat="1"/>
-    <w:lsdException w:name="heading 5" w:uiPriority="9" w:semiHidden="1" w:unhideWhenUsed="1" w:qFormat="1"/>
-    <w:lsdException w:name="heading 6" w:uiPriority="9" w:semiHidden="1" w:unhideWhenUsed="1" w:qFormat="1"/>
-    <w:lsdException w:name="heading 7" w:uiPriority="9" w:semiHidden="1" w:unhideWhenUsed="1" w:qFormat="1"/>
-    <w:lsdException w:name="heading 8" w:uiPriority="9" w:semiHidden="1" w:unhideWhenUsed="1" w:qFormat="1"/>
-    <w:lsdException w:name="heading 9" w:uiPriority="9" w:semiHidden="1" w:unhideWhenUsed="1" w:qFormat="1"/>
+    <w:lsdException w:name="heading 2" w:semiHidden="1" w:uiPriority="9" w:unhideWhenUsed="1" w:qFormat="1"/>
+    <w:lsdException w:name="heading 3" w:semiHidden="1" w:uiPriority="9" w:unhideWhenUsed="1" w:qFormat="1"/>
+    <w:lsdException w:name="heading 4" w:semiHidden="1" w:uiPriority="9" w:unhideWhenUsed="1" w:qFormat="1"/>
+    <w:lsdException w:name="heading 5" w:semiHidden="1" w:uiPriority="9" w:unhideWhenUsed="1" w:qFormat="1"/>
+    <w:lsdException w:name="heading 6" w:semiHidden="1" w:uiPriority="9" w:unhideWhenUsed="1" w:qFormat="1"/>
+    <w:lsdException w:name="heading 7" w:semiHidden="1" w:uiPriority="9" w:unhideWhenUsed="1" w:qFormat="1"/>
+    <w:lsdException w:name="heading 8" w:semiHidden="1" w:uiPriority="9" w:unhideWhenUsed="1" w:qFormat="1"/>
+    <w:lsdException w:name="heading 9" w:semiHidden="1" w:uiPriority="9" w:unhideWhenUsed="1" w:qFormat="1"/>
     <w:lsdException w:name="index 1" w:semiHidden="1" w:unhideWhenUsed="1"/>
     <w:lsdException w:name="index 2" w:semiHidden="1" w:unhideWhenUsed="1"/>
     <w:lsdException w:name="index 3" w:semiHidden="1" w:unhideWhenUsed="1"/>
@@ -1962,22 +1944,22 @@
     <w:lsdException w:name="index 7" w:semiHidden="1" w:unhideWhenUsed="1"/>
     <w:lsdException w:name="index 8" w:semiHidden="1" w:unhideWhenUsed="1"/>
     <w:lsdException w:name="index 9" w:semiHidden="1" w:unhideWhenUsed="1"/>
-    <w:lsdException w:name="toc 1" w:uiPriority="39" w:semiHidden="1" w:unhideWhenUsed="1"/>
-    <w:lsdException w:name="toc 2" w:uiPriority="39" w:semiHidden="1" w:unhideWhenUsed="1"/>
-    <w:lsdException w:name="toc 3" w:uiPriority="39" w:semiHidden="1" w:unhideWhenUsed="1"/>
-    <w:lsdException w:name="toc 4" w:uiPriority="39" w:semiHidden="1" w:unhideWhenUsed="1"/>
-    <w:lsdException w:name="toc 5" w:uiPriority="39" w:semiHidden="1" w:unhideWhenUsed="1"/>
-    <w:lsdException w:name="toc 6" w:uiPriority="39" w:semiHidden="1" w:unhideWhenUsed="1"/>
-    <w:lsdException w:name="toc 7" w:uiPriority="39" w:semiHidden="1" w:unhideWhenUsed="1"/>
-    <w:lsdException w:name="toc 8" w:uiPriority="39" w:semiHidden="1" w:unhideWhenUsed="1"/>
-    <w:lsdException w:name="toc 9" w:uiPriority="39" w:semiHidden="1" w:unhideWhenUsed="1"/>
+    <w:lsdException w:name="toc 1" w:semiHidden="1" w:uiPriority="39" w:unhideWhenUsed="1"/>
+    <w:lsdException w:name="toc 2" w:semiHidden="1" w:uiPriority="39" w:unhideWhenUsed="1"/>
+    <w:lsdException w:name="toc 3" w:semiHidden="1" w:uiPriority="39" w:unhideWhenUsed="1"/>
+    <w:lsdException w:name="toc 4" w:semiHidden="1" w:uiPriority="39" w:unhideWhenUsed="1"/>
+    <w:lsdException w:name="toc 5" w:semiHidden="1" w:uiPriority="39" w:unhideWhenUsed="1"/>
+    <w:lsdException w:name="toc 6" w:semiHidden="1" w:uiPriority="39" w:unhideWhenUsed="1"/>
+    <w:lsdException w:name="toc 7" w:semiHidden="1" w:uiPriority="39" w:unhideWhenUsed="1"/>
+    <w:lsdException w:name="toc 8" w:semiHidden="1" w:uiPriority="39" w:unhideWhenUsed="1"/>
+    <w:lsdException w:name="toc 9" w:semiHidden="1" w:uiPriority="39" w:unhideWhenUsed="1"/>
     <w:lsdException w:name="Normal Indent" w:semiHidden="1" w:unhideWhenUsed="1"/>
     <w:lsdException w:name="footnote text" w:semiHidden="1" w:unhideWhenUsed="1"/>
     <w:lsdException w:name="annotation text" w:semiHidden="1" w:unhideWhenUsed="1"/>
     <w:lsdException w:name="header" w:semiHidden="1" w:unhideWhenUsed="1"/>
     <w:lsdException w:name="footer" w:semiHidden="1" w:unhideWhenUsed="1"/>
     <w:lsdException w:name="index heading" w:semiHidden="1" w:unhideWhenUsed="1"/>
-    <w:lsdException w:name="caption" w:uiPriority="35" w:semiHidden="1" w:unhideWhenUsed="1" w:qFormat="1"/>
+    <w:lsdException w:name="caption" w:semiHidden="1" w:uiPriority="35" w:unhideWhenUsed="1" w:qFormat="1"/>
     <w:lsdException w:name="table of figures" w:semiHidden="1" w:unhideWhenUsed="1"/>
     <w:lsdException w:name="envelope address" w:semiHidden="1" w:unhideWhenUsed="1"/>
     <w:lsdException w:name="envelope return" w:semiHidden="1" w:unhideWhenUsed="1"/>
@@ -2008,7 +1990,7 @@
     <w:lsdException w:name="Title" w:uiPriority="10" w:qFormat="1"/>
     <w:lsdException w:name="Closing" w:semiHidden="1" w:unhideWhenUsed="1"/>
     <w:lsdException w:name="Signature" w:semiHidden="1" w:unhideWhenUsed="1"/>
-    <w:lsdException w:name="Default Paragraph Font" w:uiPriority="1" w:semiHidden="1" w:unhideWhenUsed="1"/>
+    <w:lsdException w:name="Default Paragraph Font" w:semiHidden="1" w:uiPriority="1" w:unhideWhenUsed="1"/>
     <w:lsdException w:name="Body Text" w:semiHidden="1" w:unhideWhenUsed="1"/>
     <w:lsdException w:name="Body Text Indent" w:semiHidden="1" w:unhideWhenUsed="1"/>
     <w:lsdException w:name="List Continue" w:semiHidden="1" w:unhideWhenUsed="1"/>
@@ -2208,8 +2190,8 @@
     <w:lsdException w:name="Subtle Reference" w:uiPriority="31" w:qFormat="1"/>
     <w:lsdException w:name="Intense Reference" w:uiPriority="32" w:qFormat="1"/>
     <w:lsdException w:name="Book Title" w:uiPriority="33" w:qFormat="1"/>
-    <w:lsdException w:name="Bibliography" w:uiPriority="37" w:semiHidden="1" w:unhideWhenUsed="1"/>
-    <w:lsdException w:name="TOC Heading" w:uiPriority="39" w:semiHidden="1" w:unhideWhenUsed="1" w:qFormat="1"/>
+    <w:lsdException w:name="Bibliography" w:semiHidden="1" w:uiPriority="37" w:unhideWhenUsed="1"/>
+    <w:lsdException w:name="TOC Heading" w:semiHidden="1" w:uiPriority="39" w:unhideWhenUsed="1" w:qFormat="1"/>
     <w:lsdException w:name="Plain Table 1" w:uiPriority="41"/>
     <w:lsdException w:name="Plain Table 2" w:uiPriority="42"/>
     <w:lsdException w:name="Plain Table 3" w:uiPriority="43"/>
@@ -2320,7 +2302,7 @@
     <w:lsdException w:name="Unresolved Mention" w:semiHidden="1" w:unhideWhenUsed="1"/>
     <w:lsdException w:name="Smart Link" w:semiHidden="1" w:unhideWhenUsed="1"/>
   </w:latentStyles>
-  <w:style w:type="paragraph" w:styleId="Normal" w:default="1">
+  <w:style w:type="paragraph" w:default="1" w:styleId="Normal">
     <w:name w:val="Normal"/>
     <w:qFormat/>
     <w:rsid w:val="001F5ACF"/>
@@ -2340,7 +2322,7 @@
       <w:outlineLvl w:val="0"/>
     </w:pPr>
     <w:rPr>
-      <w:rFonts w:asciiTheme="majorHAnsi" w:hAnsiTheme="majorHAnsi" w:eastAsiaTheme="majorEastAsia" w:cstheme="majorBidi"/>
+      <w:rFonts w:asciiTheme="majorHAnsi" w:eastAsiaTheme="majorEastAsia" w:hAnsiTheme="majorHAnsi" w:cstheme="majorBidi"/>
       <w:color w:val="0F4761" w:themeColor="accent1" w:themeShade="BF"/>
       <w:sz w:val="40"/>
       <w:szCs w:val="40"/>
@@ -2363,7 +2345,7 @@
       <w:outlineLvl w:val="1"/>
     </w:pPr>
     <w:rPr>
-      <w:rFonts w:asciiTheme="majorHAnsi" w:hAnsiTheme="majorHAnsi" w:eastAsiaTheme="majorEastAsia" w:cstheme="majorBidi"/>
+      <w:rFonts w:asciiTheme="majorHAnsi" w:eastAsiaTheme="majorEastAsia" w:hAnsiTheme="majorHAnsi" w:cstheme="majorBidi"/>
       <w:color w:val="0F4761" w:themeColor="accent1" w:themeShade="BF"/>
       <w:sz w:val="32"/>
       <w:szCs w:val="32"/>
@@ -2524,13 +2506,13 @@
       <w:color w:val="272727" w:themeColor="text1" w:themeTint="D8"/>
     </w:rPr>
   </w:style>
-  <w:style w:type="character" w:styleId="DefaultParagraphFont" w:default="1">
+  <w:style w:type="character" w:default="1" w:styleId="DefaultParagraphFont">
     <w:name w:val="Default Paragraph Font"/>
     <w:uiPriority w:val="1"/>
     <w:semiHidden/>
     <w:unhideWhenUsed/>
   </w:style>
-  <w:style w:type="table" w:styleId="TableNormal" w:default="1">
+  <w:style w:type="table" w:default="1" w:styleId="TableNormal">
     <w:name w:val="Normal Table"/>
     <w:uiPriority w:val="99"/>
     <w:semiHidden/>
@@ -2545,26 +2527,26 @@
       </w:tblCellMar>
     </w:tblPr>
   </w:style>
-  <w:style w:type="numbering" w:styleId="NoList" w:default="1">
+  <w:style w:type="numbering" w:default="1" w:styleId="NoList">
     <w:name w:val="No List"/>
     <w:uiPriority w:val="99"/>
     <w:semiHidden/>
     <w:unhideWhenUsed/>
   </w:style>
-  <w:style w:type="character" w:styleId="Heading1Char" w:customStyle="1">
+  <w:style w:type="character" w:customStyle="1" w:styleId="Heading1Char">
     <w:name w:val="Heading 1 Char"/>
     <w:basedOn w:val="DefaultParagraphFont"/>
     <w:link w:val="Heading1"/>
     <w:uiPriority w:val="9"/>
     <w:rsid w:val="001F5ACF"/>
     <w:rPr>
-      <w:rFonts w:asciiTheme="majorHAnsi" w:hAnsiTheme="majorHAnsi" w:eastAsiaTheme="majorEastAsia" w:cstheme="majorBidi"/>
+      <w:rFonts w:asciiTheme="majorHAnsi" w:eastAsiaTheme="majorEastAsia" w:hAnsiTheme="majorHAnsi" w:cstheme="majorBidi"/>
       <w:color w:val="0F4761" w:themeColor="accent1" w:themeShade="BF"/>
       <w:sz w:val="40"/>
       <w:szCs w:val="40"/>
     </w:rPr>
   </w:style>
-  <w:style w:type="character" w:styleId="Heading2Char" w:customStyle="1">
+  <w:style w:type="character" w:customStyle="1" w:styleId="Heading2Char">
     <w:name w:val="Heading 2 Char"/>
     <w:basedOn w:val="DefaultParagraphFont"/>
     <w:link w:val="Heading2"/>
@@ -2572,13 +2554,13 @@
     <w:semiHidden/>
     <w:rsid w:val="001F5ACF"/>
     <w:rPr>
-      <w:rFonts w:asciiTheme="majorHAnsi" w:hAnsiTheme="majorHAnsi" w:eastAsiaTheme="majorEastAsia" w:cstheme="majorBidi"/>
+      <w:rFonts w:asciiTheme="majorHAnsi" w:eastAsiaTheme="majorEastAsia" w:hAnsiTheme="majorHAnsi" w:cstheme="majorBidi"/>
       <w:color w:val="0F4761" w:themeColor="accent1" w:themeShade="BF"/>
       <w:sz w:val="32"/>
       <w:szCs w:val="32"/>
     </w:rPr>
   </w:style>
-  <w:style w:type="character" w:styleId="Heading3Char" w:customStyle="1">
+  <w:style w:type="character" w:customStyle="1" w:styleId="Heading3Char">
     <w:name w:val="Heading 3 Char"/>
     <w:basedOn w:val="DefaultParagraphFont"/>
     <w:link w:val="Heading3"/>
@@ -2592,7 +2574,7 @@
       <w:szCs w:val="28"/>
     </w:rPr>
   </w:style>
-  <w:style w:type="character" w:styleId="Heading4Char" w:customStyle="1">
+  <w:style w:type="character" w:customStyle="1" w:styleId="Heading4Char">
     <w:name w:val="Heading 4 Char"/>
     <w:basedOn w:val="DefaultParagraphFont"/>
     <w:link w:val="Heading4"/>
@@ -2606,7 +2588,7 @@
       <w:color w:val="0F4761" w:themeColor="accent1" w:themeShade="BF"/>
     </w:rPr>
   </w:style>
-  <w:style w:type="character" w:styleId="Heading5Char" w:customStyle="1">
+  <w:style w:type="character" w:customStyle="1" w:styleId="Heading5Char">
     <w:name w:val="Heading 5 Char"/>
     <w:basedOn w:val="DefaultParagraphFont"/>
     <w:link w:val="Heading5"/>
@@ -2618,7 +2600,7 @@
       <w:color w:val="0F4761" w:themeColor="accent1" w:themeShade="BF"/>
     </w:rPr>
   </w:style>
-  <w:style w:type="character" w:styleId="Heading6Char" w:customStyle="1">
+  <w:style w:type="character" w:customStyle="1" w:styleId="Heading6Char">
     <w:name w:val="Heading 6 Char"/>
     <w:basedOn w:val="DefaultParagraphFont"/>
     <w:link w:val="Heading6"/>
@@ -2632,7 +2614,7 @@
       <w:color w:val="595959" w:themeColor="text1" w:themeTint="A6"/>
     </w:rPr>
   </w:style>
-  <w:style w:type="character" w:styleId="Heading7Char" w:customStyle="1">
+  <w:style w:type="character" w:customStyle="1" w:styleId="Heading7Char">
     <w:name w:val="Heading 7 Char"/>
     <w:basedOn w:val="DefaultParagraphFont"/>
     <w:link w:val="Heading7"/>
@@ -2644,7 +2626,7 @@
       <w:color w:val="595959" w:themeColor="text1" w:themeTint="A6"/>
     </w:rPr>
   </w:style>
-  <w:style w:type="character" w:styleId="Heading8Char" w:customStyle="1">
+  <w:style w:type="character" w:customStyle="1" w:styleId="Heading8Char">
     <w:name w:val="Heading 8 Char"/>
     <w:basedOn w:val="DefaultParagraphFont"/>
     <w:link w:val="Heading8"/>
@@ -2658,7 +2640,7 @@
       <w:color w:val="272727" w:themeColor="text1" w:themeTint="D8"/>
     </w:rPr>
   </w:style>
-  <w:style w:type="character" w:styleId="Heading9Char" w:customStyle="1">
+  <w:style w:type="character" w:customStyle="1" w:styleId="Heading9Char">
     <w:name w:val="Heading 9 Char"/>
     <w:basedOn w:val="DefaultParagraphFont"/>
     <w:link w:val="Heading9"/>
@@ -2683,21 +2665,21 @@
       <w:contextualSpacing/>
     </w:pPr>
     <w:rPr>
-      <w:rFonts w:asciiTheme="majorHAnsi" w:hAnsiTheme="majorHAnsi" w:eastAsiaTheme="majorEastAsia" w:cstheme="majorBidi"/>
+      <w:rFonts w:asciiTheme="majorHAnsi" w:eastAsiaTheme="majorEastAsia" w:hAnsiTheme="majorHAnsi" w:cstheme="majorBidi"/>
       <w:spacing w:val="-10"/>
       <w:kern w:val="28"/>
       <w:sz w:val="56"/>
       <w:szCs w:val="56"/>
     </w:rPr>
   </w:style>
-  <w:style w:type="character" w:styleId="TitleChar" w:customStyle="1">
+  <w:style w:type="character" w:customStyle="1" w:styleId="TitleChar">
     <w:name w:val="Title Char"/>
     <w:basedOn w:val="DefaultParagraphFont"/>
     <w:link w:val="Title"/>
     <w:uiPriority w:val="10"/>
     <w:rsid w:val="001F5ACF"/>
     <w:rPr>
-      <w:rFonts w:asciiTheme="majorHAnsi" w:hAnsiTheme="majorHAnsi" w:eastAsiaTheme="majorEastAsia" w:cstheme="majorBidi"/>
+      <w:rFonts w:asciiTheme="majorHAnsi" w:eastAsiaTheme="majorEastAsia" w:hAnsiTheme="majorHAnsi" w:cstheme="majorBidi"/>
       <w:spacing w:val="-10"/>
       <w:kern w:val="28"/>
       <w:sz w:val="56"/>
@@ -2725,7 +2707,7 @@
       <w:szCs w:val="28"/>
     </w:rPr>
   </w:style>
-  <w:style w:type="character" w:styleId="SubtitleChar" w:customStyle="1">
+  <w:style w:type="character" w:customStyle="1" w:styleId="SubtitleChar">
     <w:name w:val="Subtitle Char"/>
     <w:basedOn w:val="DefaultParagraphFont"/>
     <w:link w:val="Subtitle"/>
@@ -2757,7 +2739,7 @@
       <w:color w:val="404040" w:themeColor="text1" w:themeTint="BF"/>
     </w:rPr>
   </w:style>
-  <w:style w:type="character" w:styleId="QuoteChar" w:customStyle="1">
+  <w:style w:type="character" w:customStyle="1" w:styleId="QuoteChar">
     <w:name w:val="Quote Char"/>
     <w:basedOn w:val="DefaultParagraphFont"/>
     <w:link w:val="Quote"/>
@@ -2802,8 +2784,8 @@
     <w:rsid w:val="001F5ACF"/>
     <w:pPr>
       <w:pBdr>
-        <w:top w:val="single" w:color="0F4761" w:themeColor="accent1" w:themeShade="BF" w:sz="4" w:space="10"/>
-        <w:bottom w:val="single" w:color="0F4761" w:themeColor="accent1" w:themeShade="BF" w:sz="4" w:space="10"/>
+        <w:top w:val="single" w:sz="4" w:space="10" w:color="0F4761" w:themeColor="accent1" w:themeShade="BF"/>
+        <w:bottom w:val="single" w:sz="4" w:space="10" w:color="0F4761" w:themeColor="accent1" w:themeShade="BF"/>
       </w:pBdr>
       <w:spacing w:before="360" w:after="360"/>
       <w:ind w:left="864" w:right="864"/>
@@ -2815,7 +2797,7 @@
       <w:color w:val="0F4761" w:themeColor="accent1" w:themeShade="BF"/>
     </w:rPr>
   </w:style>
-  <w:style w:type="character" w:styleId="IntenseQuoteChar" w:customStyle="1">
+  <w:style w:type="character" w:customStyle="1" w:styleId="IntenseQuoteChar">
     <w:name w:val="Intense Quote Char"/>
     <w:basedOn w:val="DefaultParagraphFont"/>
     <w:link w:val="IntenseQuote"/>
@@ -3383,15 +3365,6 @@
 </file>
 
 <file path=customXml/item2.xml><?xml version="1.0" encoding="utf-8"?>
-<?mso-contentType ?>
-<FormTemplates xmlns="http://schemas.microsoft.com/sharepoint/v3/contenttype/forms">
-  <Display>DocumentLibraryForm</Display>
-  <Edit>DocumentLibraryForm</Edit>
-  <New>DocumentLibraryForm</New>
-</FormTemplates>
-</file>
-
-<file path=customXml/item3.xml><?xml version="1.0" encoding="utf-8"?>
 <p:properties xmlns:p="http://schemas.microsoft.com/office/2006/metadata/properties" xmlns:xsi="http://www.w3.org/2001/XMLSchema-instance" xmlns:pc="http://schemas.microsoft.com/office/infopath/2007/PartnerControls">
   <documentManagement>
     <TaxCatchAll xmlns="3d9c28fd-674f-4ef2-b5ed-8043b38be429" xsi:nil="true"/>
@@ -3403,14 +3376,49 @@
 </p:properties>
 </file>
 
+<file path=customXml/item3.xml><?xml version="1.0" encoding="utf-8"?>
+<?mso-contentType ?>
+<FormTemplates xmlns="http://schemas.microsoft.com/sharepoint/v3/contenttype/forms">
+  <Display>DocumentLibraryForm</Display>
+  <Edit>DocumentLibraryForm</Edit>
+  <New>DocumentLibraryForm</New>
+</FormTemplates>
+</file>
+
 <file path=customXml/itemProps1.xml><?xml version="1.0" encoding="utf-8"?>
-<ds:datastoreItem xmlns:ds="http://schemas.openxmlformats.org/officeDocument/2006/customXml" ds:itemID="{9F2BFE68-EBAB-445D-A068-6F57787A0A4A}"/>
+<ds:datastoreItem xmlns:ds="http://schemas.openxmlformats.org/officeDocument/2006/customXml" ds:itemID="{9F2BFE68-EBAB-445D-A068-6F57787A0A4A}">
+  <ds:schemaRefs>
+    <ds:schemaRef ds:uri="http://schemas.microsoft.com/office/2006/metadata/contentType"/>
+    <ds:schemaRef ds:uri="http://schemas.microsoft.com/office/2006/metadata/properties/metaAttributes"/>
+    <ds:schemaRef ds:uri="http://www.w3.org/2001/XMLSchema"/>
+    <ds:schemaRef ds:uri="http://schemas.microsoft.com/office/2006/metadata/properties"/>
+    <ds:schemaRef ds:uri="3611ca74-2055-408e-9906-40c5e6a1f37c"/>
+    <ds:schemaRef ds:uri="3d9c28fd-674f-4ef2-b5ed-8043b38be429"/>
+    <ds:schemaRef ds:uri="http://schemas.microsoft.com/office/2006/documentManagement/types"/>
+    <ds:schemaRef ds:uri="http://schemas.microsoft.com/office/infopath/2007/PartnerControls"/>
+    <ds:schemaRef ds:uri="http://schemas.openxmlformats.org/package/2006/metadata/core-properties"/>
+    <ds:schemaRef ds:uri="http://purl.org/dc/elements/1.1/"/>
+    <ds:schemaRef ds:uri="http://purl.org/dc/terms/"/>
+    <ds:schemaRef ds:uri="http://schemas.microsoft.com/internal/obd"/>
+  </ds:schemaRefs>
+</ds:datastoreItem>
 </file>
 
 <file path=customXml/itemProps2.xml><?xml version="1.0" encoding="utf-8"?>
-<ds:datastoreItem xmlns:ds="http://schemas.openxmlformats.org/officeDocument/2006/customXml" ds:itemID="{E1EB3D5A-DE0E-47AA-A1C6-A3E907C4727D}"/>
+<ds:datastoreItem xmlns:ds="http://schemas.openxmlformats.org/officeDocument/2006/customXml" ds:itemID="{8E6C3E65-BE5E-45A6-BE75-C05B4B5E9E10}">
+  <ds:schemaRefs>
+    <ds:schemaRef ds:uri="http://schemas.microsoft.com/office/2006/metadata/properties"/>
+    <ds:schemaRef ds:uri="http://schemas.microsoft.com/office/infopath/2007/PartnerControls"/>
+    <ds:schemaRef ds:uri="3d9c28fd-674f-4ef2-b5ed-8043b38be429"/>
+    <ds:schemaRef ds:uri="3611ca74-2055-408e-9906-40c5e6a1f37c"/>
+  </ds:schemaRefs>
+</ds:datastoreItem>
 </file>
 
 <file path=customXml/itemProps3.xml><?xml version="1.0" encoding="utf-8"?>
-<ds:datastoreItem xmlns:ds="http://schemas.openxmlformats.org/officeDocument/2006/customXml" ds:itemID="{8E6C3E65-BE5E-45A6-BE75-C05B4B5E9E10}"/>
+<ds:datastoreItem xmlns:ds="http://schemas.openxmlformats.org/officeDocument/2006/customXml" ds:itemID="{E1EB3D5A-DE0E-47AA-A1C6-A3E907C4727D}">
+  <ds:schemaRefs>
+    <ds:schemaRef ds:uri="http://schemas.microsoft.com/sharepoint/v3/contenttype/forms"/>
+  </ds:schemaRefs>
+</ds:datastoreItem>
 </file>
</xml_diff>